<commit_message>
project is done and ready for submission
</commit_message>
<xml_diff>
--- a/Projet/Project_report.docx
+++ b/Projet/Project_report.docx
@@ -428,31 +428,1554 @@
           <w:rFonts w:eastAsia="Times New Roman"/>
         </w:rPr>
       </w:pPr>
+      <w:bookmarkStart w:id="0" w:name="_Toc151762182"/>
       <w:r>
         <w:rPr>
           <w:rFonts w:eastAsia="Times New Roman"/>
         </w:rPr>
         <w:lastRenderedPageBreak/>
-        <w:t>Objective</w:t>
-      </w:r>
-      <w:r>
+        <w:t>Abstract:</w:t>
+      </w:r>
+      <w:bookmarkEnd w:id="0"/>
+    </w:p>
+    <w:p/>
+    <w:p>
+      <w:r>
+        <w:t>This project focuses on the design and simulation of a digital system to monitor the occupancy of a room.</w:t>
+      </w:r>
+      <w:r>
+        <w:t xml:space="preserve"> </w:t>
+      </w:r>
+      <w:r>
+        <w:t xml:space="preserve">The system is developed using digital design principles </w:t>
+      </w:r>
+      <w:r>
+        <w:t xml:space="preserve">learned throughout </w:t>
+      </w:r>
+      <w:proofErr w:type="gramStart"/>
+      <w:r>
+        <w:t xml:space="preserve">the  </w:t>
+      </w:r>
+      <w:r>
+        <w:t>semester</w:t>
+      </w:r>
+      <w:proofErr w:type="gramEnd"/>
+      <w:r>
+        <w:t xml:space="preserve"> such as VHD</w:t>
+      </w:r>
+      <w:r>
+        <w:t>L</w:t>
+      </w:r>
+      <w:r>
+        <w:t xml:space="preserve"> programing, simulation, testing, synthesis and implementation .</w:t>
+      </w:r>
+      <w:r>
+        <w:t xml:space="preserve"> The</w:t>
+      </w:r>
+      <w:r>
+        <w:t xml:space="preserve"> core of the system is a set </w:t>
+      </w:r>
+      <w:r>
+        <w:t>of</w:t>
+      </w:r>
+      <w:r>
+        <w:t xml:space="preserve"> photocells at the entrance and exit doors, which detect room </w:t>
+      </w:r>
+      <w:r>
+        <w:t>entrance and exit</w:t>
+      </w:r>
+      <w:r>
+        <w:t xml:space="preserve"> </w:t>
+      </w:r>
+      <w:r>
+        <w:t>and return a</w:t>
+      </w:r>
+      <w:r>
+        <w:t xml:space="preserve"> binary signal. A predefined maximum occupancy threshold is set</w:t>
+      </w:r>
+      <w:r>
+        <w:t xml:space="preserve"> at 63</w:t>
+      </w:r>
+      <w:r>
+        <w:t xml:space="preserve"> and the system alerts when this threshold is reached.</w:t>
+      </w:r>
+      <w:r>
+        <w:t xml:space="preserve"> </w:t>
+      </w:r>
+      <w:r>
+        <w:t xml:space="preserve">The system's performance is </w:t>
+      </w:r>
+      <w:r>
+        <w:t>simulated</w:t>
+      </w:r>
+      <w:r>
+        <w:t xml:space="preserve"> and implemented</w:t>
+      </w:r>
+      <w:r>
+        <w:t xml:space="preserve"> and</w:t>
+      </w:r>
+      <w:r>
+        <w:t xml:space="preserve"> analysed</w:t>
+      </w:r>
+      <w:r>
+        <w:t xml:space="preserve"> in terms of FPGA resource utilization, with a detailed analysis provided in the simulation and synthesis results.</w:t>
+      </w:r>
+    </w:p>
+    <w:p>
+      <w:pPr>
+        <w:pStyle w:val="Heading1"/>
         <w:rPr>
           <w:rFonts w:eastAsia="Times New Roman"/>
         </w:rPr>
+      </w:pPr>
+    </w:p>
+    <w:p>
+      <w:pPr>
+        <w:rPr>
+          <w:rFonts w:asciiTheme="majorHAnsi" w:eastAsia="Times New Roman" w:hAnsiTheme="majorHAnsi" w:cstheme="majorBidi"/>
+          <w:color w:val="2F5496" w:themeColor="accent1" w:themeShade="BF"/>
+          <w:sz w:val="32"/>
+          <w:szCs w:val="32"/>
+        </w:rPr>
+      </w:pPr>
+      <w:r>
+        <w:rPr>
+          <w:rFonts w:eastAsia="Times New Roman"/>
+        </w:rPr>
+        <w:br w:type="page"/>
+      </w:r>
+    </w:p>
+    <w:p>
+      <w:pPr>
+        <w:pStyle w:val="Heading1"/>
+        <w:rPr>
+          <w:rFonts w:eastAsia="Times New Roman"/>
+        </w:rPr>
+      </w:pPr>
+    </w:p>
+    <w:sdt>
+      <w:sdtPr>
+        <w:id w:val="-91560468"/>
+        <w:docPartObj>
+          <w:docPartGallery w:val="Table of Contents"/>
+          <w:docPartUnique/>
+        </w:docPartObj>
+      </w:sdtPr>
+      <w:sdtEndPr>
+        <w:rPr>
+          <w:rFonts w:asciiTheme="minorHAnsi" w:eastAsiaTheme="minorHAnsi" w:hAnsiTheme="minorHAnsi" w:cstheme="minorBidi"/>
+          <w:noProof/>
+          <w:color w:val="auto"/>
+          <w:kern w:val="2"/>
+          <w:sz w:val="24"/>
+          <w:szCs w:val="24"/>
+          <w:lang w:val="en-CA"/>
+          <w14:ligatures w14:val="standardContextual"/>
+        </w:rPr>
+      </w:sdtEndPr>
+      <w:sdtContent>
+        <w:p>
+          <w:pPr>
+            <w:pStyle w:val="TOCHeading"/>
+          </w:pPr>
+          <w:r>
+            <w:t>Table of Contents</w:t>
+          </w:r>
+        </w:p>
+        <w:p>
+          <w:pPr>
+            <w:pStyle w:val="TOC1"/>
+            <w:tabs>
+              <w:tab w:val="right" w:leader="dot" w:pos="9350"/>
+            </w:tabs>
+            <w:rPr>
+              <w:noProof/>
+            </w:rPr>
+          </w:pPr>
+          <w:r>
+            <w:rPr>
+              <w:b w:val="0"/>
+              <w:bCs w:val="0"/>
+            </w:rPr>
+            <w:fldChar w:fldCharType="begin"/>
+          </w:r>
+          <w:r>
+            <w:instrText xml:space="preserve"> TOC \o "1-3" \h \z \u </w:instrText>
+          </w:r>
+          <w:r>
+            <w:rPr>
+              <w:b w:val="0"/>
+              <w:bCs w:val="0"/>
+            </w:rPr>
+            <w:fldChar w:fldCharType="separate"/>
+          </w:r>
+          <w:hyperlink w:anchor="_Toc151762182" w:history="1">
+            <w:r>
+              <w:rPr>
+                <w:rStyle w:val="Hyperlink"/>
+                <w:rFonts w:eastAsia="Times New Roman"/>
+                <w:noProof/>
+              </w:rPr>
+              <w:t>Abstract:</w:t>
+            </w:r>
+            <w:r>
+              <w:rPr>
+                <w:noProof/>
+                <w:webHidden/>
+              </w:rPr>
+              <w:tab/>
+            </w:r>
+            <w:r>
+              <w:rPr>
+                <w:noProof/>
+                <w:webHidden/>
+              </w:rPr>
+              <w:fldChar w:fldCharType="begin"/>
+            </w:r>
+            <w:r>
+              <w:rPr>
+                <w:noProof/>
+                <w:webHidden/>
+              </w:rPr>
+              <w:instrText xml:space="preserve"> PAGEREF _Toc151762182 \h </w:instrText>
+            </w:r>
+            <w:r>
+              <w:rPr>
+                <w:noProof/>
+                <w:webHidden/>
+              </w:rPr>
+            </w:r>
+            <w:r>
+              <w:rPr>
+                <w:noProof/>
+                <w:webHidden/>
+              </w:rPr>
+              <w:fldChar w:fldCharType="separate"/>
+            </w:r>
+            <w:r>
+              <w:rPr>
+                <w:noProof/>
+                <w:webHidden/>
+              </w:rPr>
+              <w:t>1</w:t>
+            </w:r>
+            <w:r>
+              <w:rPr>
+                <w:noProof/>
+                <w:webHidden/>
+              </w:rPr>
+              <w:fldChar w:fldCharType="end"/>
+            </w:r>
+          </w:hyperlink>
+        </w:p>
+        <w:p>
+          <w:pPr>
+            <w:pStyle w:val="TOC1"/>
+            <w:tabs>
+              <w:tab w:val="right" w:leader="dot" w:pos="9350"/>
+            </w:tabs>
+            <w:rPr>
+              <w:noProof/>
+            </w:rPr>
+          </w:pPr>
+          <w:hyperlink w:anchor="_Toc151762183" w:history="1">
+            <w:r>
+              <w:rPr>
+                <w:rStyle w:val="Hyperlink"/>
+                <w:rFonts w:eastAsia="Times New Roman"/>
+                <w:noProof/>
+              </w:rPr>
+              <w:t>Table of Contents</w:t>
+            </w:r>
+            <w:r>
+              <w:rPr>
+                <w:noProof/>
+                <w:webHidden/>
+              </w:rPr>
+              <w:tab/>
+            </w:r>
+            <w:r>
+              <w:rPr>
+                <w:noProof/>
+                <w:webHidden/>
+              </w:rPr>
+              <w:fldChar w:fldCharType="begin"/>
+            </w:r>
+            <w:r>
+              <w:rPr>
+                <w:noProof/>
+                <w:webHidden/>
+              </w:rPr>
+              <w:instrText xml:space="preserve"> PAGEREF _Toc151762183 \h </w:instrText>
+            </w:r>
+            <w:r>
+              <w:rPr>
+                <w:noProof/>
+                <w:webHidden/>
+              </w:rPr>
+            </w:r>
+            <w:r>
+              <w:rPr>
+                <w:noProof/>
+                <w:webHidden/>
+              </w:rPr>
+              <w:fldChar w:fldCharType="separate"/>
+            </w:r>
+            <w:r>
+              <w:rPr>
+                <w:noProof/>
+                <w:webHidden/>
+              </w:rPr>
+              <w:t>2</w:t>
+            </w:r>
+            <w:r>
+              <w:rPr>
+                <w:noProof/>
+                <w:webHidden/>
+              </w:rPr>
+              <w:fldChar w:fldCharType="end"/>
+            </w:r>
+          </w:hyperlink>
+        </w:p>
+        <w:p>
+          <w:pPr>
+            <w:pStyle w:val="TOC1"/>
+            <w:tabs>
+              <w:tab w:val="right" w:leader="dot" w:pos="9350"/>
+            </w:tabs>
+            <w:rPr>
+              <w:noProof/>
+            </w:rPr>
+          </w:pPr>
+          <w:hyperlink w:anchor="_Toc151762184" w:history="1">
+            <w:r>
+              <w:rPr>
+                <w:rStyle w:val="Hyperlink"/>
+                <w:rFonts w:eastAsia="Times New Roman"/>
+                <w:noProof/>
+              </w:rPr>
+              <w:t>Introduction:</w:t>
+            </w:r>
+            <w:r>
+              <w:rPr>
+                <w:noProof/>
+                <w:webHidden/>
+              </w:rPr>
+              <w:tab/>
+            </w:r>
+            <w:r>
+              <w:rPr>
+                <w:noProof/>
+                <w:webHidden/>
+              </w:rPr>
+              <w:fldChar w:fldCharType="begin"/>
+            </w:r>
+            <w:r>
+              <w:rPr>
+                <w:noProof/>
+                <w:webHidden/>
+              </w:rPr>
+              <w:instrText xml:space="preserve"> PAGEREF _Toc151762184 \h </w:instrText>
+            </w:r>
+            <w:r>
+              <w:rPr>
+                <w:noProof/>
+                <w:webHidden/>
+              </w:rPr>
+            </w:r>
+            <w:r>
+              <w:rPr>
+                <w:noProof/>
+                <w:webHidden/>
+              </w:rPr>
+              <w:fldChar w:fldCharType="separate"/>
+            </w:r>
+            <w:r>
+              <w:rPr>
+                <w:noProof/>
+                <w:webHidden/>
+              </w:rPr>
+              <w:t>3</w:t>
+            </w:r>
+            <w:r>
+              <w:rPr>
+                <w:noProof/>
+                <w:webHidden/>
+              </w:rPr>
+              <w:fldChar w:fldCharType="end"/>
+            </w:r>
+          </w:hyperlink>
+        </w:p>
+        <w:p>
+          <w:pPr>
+            <w:pStyle w:val="TOC3"/>
+            <w:tabs>
+              <w:tab w:val="right" w:leader="dot" w:pos="9350"/>
+            </w:tabs>
+            <w:rPr>
+              <w:noProof/>
+            </w:rPr>
+          </w:pPr>
+          <w:hyperlink w:anchor="_Toc151762185" w:history="1">
+            <w:r>
+              <w:rPr>
+                <w:rStyle w:val="Hyperlink"/>
+                <w:noProof/>
+              </w:rPr>
+              <w:t>Figure 1: Circuit conceptual diagram</w:t>
+            </w:r>
+            <w:r>
+              <w:rPr>
+                <w:noProof/>
+                <w:webHidden/>
+              </w:rPr>
+              <w:tab/>
+            </w:r>
+            <w:r>
+              <w:rPr>
+                <w:noProof/>
+                <w:webHidden/>
+              </w:rPr>
+              <w:fldChar w:fldCharType="begin"/>
+            </w:r>
+            <w:r>
+              <w:rPr>
+                <w:noProof/>
+                <w:webHidden/>
+              </w:rPr>
+              <w:instrText xml:space="preserve"> PAGEREF _Toc151762185 \h </w:instrText>
+            </w:r>
+            <w:r>
+              <w:rPr>
+                <w:noProof/>
+                <w:webHidden/>
+              </w:rPr>
+            </w:r>
+            <w:r>
+              <w:rPr>
+                <w:noProof/>
+                <w:webHidden/>
+              </w:rPr>
+              <w:fldChar w:fldCharType="separate"/>
+            </w:r>
+            <w:r>
+              <w:rPr>
+                <w:noProof/>
+                <w:webHidden/>
+              </w:rPr>
+              <w:t>3</w:t>
+            </w:r>
+            <w:r>
+              <w:rPr>
+                <w:noProof/>
+                <w:webHidden/>
+              </w:rPr>
+              <w:fldChar w:fldCharType="end"/>
+            </w:r>
+          </w:hyperlink>
+        </w:p>
+        <w:p>
+          <w:pPr>
+            <w:pStyle w:val="TOC1"/>
+            <w:tabs>
+              <w:tab w:val="right" w:leader="dot" w:pos="9350"/>
+            </w:tabs>
+            <w:rPr>
+              <w:noProof/>
+            </w:rPr>
+          </w:pPr>
+          <w:hyperlink w:anchor="_Toc151762186" w:history="1">
+            <w:r>
+              <w:rPr>
+                <w:rStyle w:val="Hyperlink"/>
+                <w:noProof/>
+              </w:rPr>
+              <w:t>Procedure (Methods):</w:t>
+            </w:r>
+            <w:r>
+              <w:rPr>
+                <w:noProof/>
+                <w:webHidden/>
+              </w:rPr>
+              <w:tab/>
+            </w:r>
+            <w:r>
+              <w:rPr>
+                <w:noProof/>
+                <w:webHidden/>
+              </w:rPr>
+              <w:fldChar w:fldCharType="begin"/>
+            </w:r>
+            <w:r>
+              <w:rPr>
+                <w:noProof/>
+                <w:webHidden/>
+              </w:rPr>
+              <w:instrText xml:space="preserve"> PAGEREF _Toc151762186 \h </w:instrText>
+            </w:r>
+            <w:r>
+              <w:rPr>
+                <w:noProof/>
+                <w:webHidden/>
+              </w:rPr>
+            </w:r>
+            <w:r>
+              <w:rPr>
+                <w:noProof/>
+                <w:webHidden/>
+              </w:rPr>
+              <w:fldChar w:fldCharType="separate"/>
+            </w:r>
+            <w:r>
+              <w:rPr>
+                <w:noProof/>
+                <w:webHidden/>
+              </w:rPr>
+              <w:t>4</w:t>
+            </w:r>
+            <w:r>
+              <w:rPr>
+                <w:noProof/>
+                <w:webHidden/>
+              </w:rPr>
+              <w:fldChar w:fldCharType="end"/>
+            </w:r>
+          </w:hyperlink>
+        </w:p>
+        <w:p>
+          <w:pPr>
+            <w:pStyle w:val="TOC2"/>
+            <w:tabs>
+              <w:tab w:val="left" w:pos="720"/>
+              <w:tab w:val="right" w:leader="dot" w:pos="9350"/>
+            </w:tabs>
+            <w:rPr>
+              <w:noProof/>
+            </w:rPr>
+          </w:pPr>
+          <w:hyperlink w:anchor="_Toc151762187" w:history="1">
+            <w:r>
+              <w:rPr>
+                <w:rStyle w:val="Hyperlink"/>
+                <w:noProof/>
+              </w:rPr>
+              <w:t>1.</w:t>
+            </w:r>
+            <w:r>
+              <w:rPr>
+                <w:noProof/>
+              </w:rPr>
+              <w:tab/>
+            </w:r>
+            <w:r>
+              <w:rPr>
+                <w:rStyle w:val="Hyperlink"/>
+                <w:noProof/>
+              </w:rPr>
+              <w:t>Conceptual Design of the Digital System:</w:t>
+            </w:r>
+            <w:r>
+              <w:rPr>
+                <w:noProof/>
+                <w:webHidden/>
+              </w:rPr>
+              <w:tab/>
+            </w:r>
+            <w:r>
+              <w:rPr>
+                <w:noProof/>
+                <w:webHidden/>
+              </w:rPr>
+              <w:fldChar w:fldCharType="begin"/>
+            </w:r>
+            <w:r>
+              <w:rPr>
+                <w:noProof/>
+                <w:webHidden/>
+              </w:rPr>
+              <w:instrText xml:space="preserve"> PAGEREF _Toc151762187 \h </w:instrText>
+            </w:r>
+            <w:r>
+              <w:rPr>
+                <w:noProof/>
+                <w:webHidden/>
+              </w:rPr>
+            </w:r>
+            <w:r>
+              <w:rPr>
+                <w:noProof/>
+                <w:webHidden/>
+              </w:rPr>
+              <w:fldChar w:fldCharType="separate"/>
+            </w:r>
+            <w:r>
+              <w:rPr>
+                <w:noProof/>
+                <w:webHidden/>
+              </w:rPr>
+              <w:t>4</w:t>
+            </w:r>
+            <w:r>
+              <w:rPr>
+                <w:noProof/>
+                <w:webHidden/>
+              </w:rPr>
+              <w:fldChar w:fldCharType="end"/>
+            </w:r>
+          </w:hyperlink>
+        </w:p>
+        <w:p>
+          <w:pPr>
+            <w:pStyle w:val="TOC2"/>
+            <w:tabs>
+              <w:tab w:val="left" w:pos="720"/>
+              <w:tab w:val="right" w:leader="dot" w:pos="9350"/>
+            </w:tabs>
+            <w:rPr>
+              <w:noProof/>
+            </w:rPr>
+          </w:pPr>
+          <w:hyperlink w:anchor="_Toc151762188" w:history="1">
+            <w:r>
+              <w:rPr>
+                <w:rStyle w:val="Hyperlink"/>
+                <w:noProof/>
+              </w:rPr>
+              <w:t>2.</w:t>
+            </w:r>
+            <w:r>
+              <w:rPr>
+                <w:noProof/>
+              </w:rPr>
+              <w:tab/>
+            </w:r>
+            <w:r>
+              <w:rPr>
+                <w:rStyle w:val="Hyperlink"/>
+                <w:noProof/>
+              </w:rPr>
+              <w:t>VHDL Circuit Design :</w:t>
+            </w:r>
+            <w:r>
+              <w:rPr>
+                <w:noProof/>
+                <w:webHidden/>
+              </w:rPr>
+              <w:tab/>
+            </w:r>
+            <w:r>
+              <w:rPr>
+                <w:noProof/>
+                <w:webHidden/>
+              </w:rPr>
+              <w:fldChar w:fldCharType="begin"/>
+            </w:r>
+            <w:r>
+              <w:rPr>
+                <w:noProof/>
+                <w:webHidden/>
+              </w:rPr>
+              <w:instrText xml:space="preserve"> PAGEREF _Toc151762188 \h </w:instrText>
+            </w:r>
+            <w:r>
+              <w:rPr>
+                <w:noProof/>
+                <w:webHidden/>
+              </w:rPr>
+            </w:r>
+            <w:r>
+              <w:rPr>
+                <w:noProof/>
+                <w:webHidden/>
+              </w:rPr>
+              <w:fldChar w:fldCharType="separate"/>
+            </w:r>
+            <w:r>
+              <w:rPr>
+                <w:noProof/>
+                <w:webHidden/>
+              </w:rPr>
+              <w:t>4</w:t>
+            </w:r>
+            <w:r>
+              <w:rPr>
+                <w:noProof/>
+                <w:webHidden/>
+              </w:rPr>
+              <w:fldChar w:fldCharType="end"/>
+            </w:r>
+          </w:hyperlink>
+        </w:p>
+        <w:p>
+          <w:pPr>
+            <w:pStyle w:val="TOC2"/>
+            <w:tabs>
+              <w:tab w:val="left" w:pos="720"/>
+              <w:tab w:val="right" w:leader="dot" w:pos="9350"/>
+            </w:tabs>
+            <w:rPr>
+              <w:noProof/>
+            </w:rPr>
+          </w:pPr>
+          <w:hyperlink w:anchor="_Toc151762189" w:history="1">
+            <w:r>
+              <w:rPr>
+                <w:rStyle w:val="Hyperlink"/>
+                <w:noProof/>
+              </w:rPr>
+              <w:t>3.</w:t>
+            </w:r>
+            <w:r>
+              <w:rPr>
+                <w:noProof/>
+              </w:rPr>
+              <w:tab/>
+            </w:r>
+            <w:r>
+              <w:rPr>
+                <w:rStyle w:val="Hyperlink"/>
+                <w:noProof/>
+              </w:rPr>
+              <w:t>Testbench Development:</w:t>
+            </w:r>
+            <w:r>
+              <w:rPr>
+                <w:noProof/>
+                <w:webHidden/>
+              </w:rPr>
+              <w:tab/>
+            </w:r>
+            <w:r>
+              <w:rPr>
+                <w:noProof/>
+                <w:webHidden/>
+              </w:rPr>
+              <w:fldChar w:fldCharType="begin"/>
+            </w:r>
+            <w:r>
+              <w:rPr>
+                <w:noProof/>
+                <w:webHidden/>
+              </w:rPr>
+              <w:instrText xml:space="preserve"> PAGEREF _Toc151762189 \h </w:instrText>
+            </w:r>
+            <w:r>
+              <w:rPr>
+                <w:noProof/>
+                <w:webHidden/>
+              </w:rPr>
+            </w:r>
+            <w:r>
+              <w:rPr>
+                <w:noProof/>
+                <w:webHidden/>
+              </w:rPr>
+              <w:fldChar w:fldCharType="separate"/>
+            </w:r>
+            <w:r>
+              <w:rPr>
+                <w:noProof/>
+                <w:webHidden/>
+              </w:rPr>
+              <w:t>4</w:t>
+            </w:r>
+            <w:r>
+              <w:rPr>
+                <w:noProof/>
+                <w:webHidden/>
+              </w:rPr>
+              <w:fldChar w:fldCharType="end"/>
+            </w:r>
+          </w:hyperlink>
+        </w:p>
+        <w:p>
+          <w:pPr>
+            <w:pStyle w:val="TOC2"/>
+            <w:tabs>
+              <w:tab w:val="left" w:pos="720"/>
+              <w:tab w:val="right" w:leader="dot" w:pos="9350"/>
+            </w:tabs>
+            <w:rPr>
+              <w:noProof/>
+            </w:rPr>
+          </w:pPr>
+          <w:hyperlink w:anchor="_Toc151762190" w:history="1">
+            <w:r>
+              <w:rPr>
+                <w:rStyle w:val="Hyperlink"/>
+                <w:noProof/>
+              </w:rPr>
+              <w:t>4.</w:t>
+            </w:r>
+            <w:r>
+              <w:rPr>
+                <w:noProof/>
+              </w:rPr>
+              <w:tab/>
+            </w:r>
+            <w:r>
+              <w:rPr>
+                <w:rStyle w:val="Hyperlink"/>
+                <w:noProof/>
+              </w:rPr>
+              <w:t>Simulation and Synthesis:</w:t>
+            </w:r>
+            <w:r>
+              <w:rPr>
+                <w:noProof/>
+                <w:webHidden/>
+              </w:rPr>
+              <w:tab/>
+            </w:r>
+            <w:r>
+              <w:rPr>
+                <w:noProof/>
+                <w:webHidden/>
+              </w:rPr>
+              <w:fldChar w:fldCharType="begin"/>
+            </w:r>
+            <w:r>
+              <w:rPr>
+                <w:noProof/>
+                <w:webHidden/>
+              </w:rPr>
+              <w:instrText xml:space="preserve"> PAGEREF _Toc151762190 \h </w:instrText>
+            </w:r>
+            <w:r>
+              <w:rPr>
+                <w:noProof/>
+                <w:webHidden/>
+              </w:rPr>
+            </w:r>
+            <w:r>
+              <w:rPr>
+                <w:noProof/>
+                <w:webHidden/>
+              </w:rPr>
+              <w:fldChar w:fldCharType="separate"/>
+            </w:r>
+            <w:r>
+              <w:rPr>
+                <w:noProof/>
+                <w:webHidden/>
+              </w:rPr>
+              <w:t>4</w:t>
+            </w:r>
+            <w:r>
+              <w:rPr>
+                <w:noProof/>
+                <w:webHidden/>
+              </w:rPr>
+              <w:fldChar w:fldCharType="end"/>
+            </w:r>
+          </w:hyperlink>
+        </w:p>
+        <w:p>
+          <w:pPr>
+            <w:pStyle w:val="TOC2"/>
+            <w:tabs>
+              <w:tab w:val="left" w:pos="720"/>
+              <w:tab w:val="right" w:leader="dot" w:pos="9350"/>
+            </w:tabs>
+            <w:rPr>
+              <w:noProof/>
+            </w:rPr>
+          </w:pPr>
+          <w:hyperlink w:anchor="_Toc151762191" w:history="1">
+            <w:r>
+              <w:rPr>
+                <w:rStyle w:val="Hyperlink"/>
+                <w:noProof/>
+              </w:rPr>
+              <w:t>5.</w:t>
+            </w:r>
+            <w:r>
+              <w:rPr>
+                <w:noProof/>
+              </w:rPr>
+              <w:tab/>
+            </w:r>
+            <w:r>
+              <w:rPr>
+                <w:rStyle w:val="Hyperlink"/>
+                <w:noProof/>
+              </w:rPr>
+              <w:t>Analysis of Results:</w:t>
+            </w:r>
+            <w:r>
+              <w:rPr>
+                <w:noProof/>
+                <w:webHidden/>
+              </w:rPr>
+              <w:tab/>
+            </w:r>
+            <w:r>
+              <w:rPr>
+                <w:noProof/>
+                <w:webHidden/>
+              </w:rPr>
+              <w:fldChar w:fldCharType="begin"/>
+            </w:r>
+            <w:r>
+              <w:rPr>
+                <w:noProof/>
+                <w:webHidden/>
+              </w:rPr>
+              <w:instrText xml:space="preserve"> PAGEREF _Toc151762191 \h </w:instrText>
+            </w:r>
+            <w:r>
+              <w:rPr>
+                <w:noProof/>
+                <w:webHidden/>
+              </w:rPr>
+            </w:r>
+            <w:r>
+              <w:rPr>
+                <w:noProof/>
+                <w:webHidden/>
+              </w:rPr>
+              <w:fldChar w:fldCharType="separate"/>
+            </w:r>
+            <w:r>
+              <w:rPr>
+                <w:noProof/>
+                <w:webHidden/>
+              </w:rPr>
+              <w:t>4</w:t>
+            </w:r>
+            <w:r>
+              <w:rPr>
+                <w:noProof/>
+                <w:webHidden/>
+              </w:rPr>
+              <w:fldChar w:fldCharType="end"/>
+            </w:r>
+          </w:hyperlink>
+        </w:p>
+        <w:p>
+          <w:pPr>
+            <w:pStyle w:val="TOC1"/>
+            <w:tabs>
+              <w:tab w:val="right" w:leader="dot" w:pos="9350"/>
+            </w:tabs>
+            <w:rPr>
+              <w:noProof/>
+            </w:rPr>
+          </w:pPr>
+          <w:hyperlink w:anchor="_Toc151762192" w:history="1">
+            <w:r>
+              <w:rPr>
+                <w:rStyle w:val="Hyperlink"/>
+                <w:noProof/>
+              </w:rPr>
+              <w:t>Results :</w:t>
+            </w:r>
+            <w:r>
+              <w:rPr>
+                <w:noProof/>
+                <w:webHidden/>
+              </w:rPr>
+              <w:tab/>
+            </w:r>
+            <w:r>
+              <w:rPr>
+                <w:noProof/>
+                <w:webHidden/>
+              </w:rPr>
+              <w:fldChar w:fldCharType="begin"/>
+            </w:r>
+            <w:r>
+              <w:rPr>
+                <w:noProof/>
+                <w:webHidden/>
+              </w:rPr>
+              <w:instrText xml:space="preserve"> PAGEREF _Toc151762192 \h </w:instrText>
+            </w:r>
+            <w:r>
+              <w:rPr>
+                <w:noProof/>
+                <w:webHidden/>
+              </w:rPr>
+            </w:r>
+            <w:r>
+              <w:rPr>
+                <w:noProof/>
+                <w:webHidden/>
+              </w:rPr>
+              <w:fldChar w:fldCharType="separate"/>
+            </w:r>
+            <w:r>
+              <w:rPr>
+                <w:noProof/>
+                <w:webHidden/>
+              </w:rPr>
+              <w:t>5</w:t>
+            </w:r>
+            <w:r>
+              <w:rPr>
+                <w:noProof/>
+                <w:webHidden/>
+              </w:rPr>
+              <w:fldChar w:fldCharType="end"/>
+            </w:r>
+          </w:hyperlink>
+        </w:p>
+        <w:p>
+          <w:pPr>
+            <w:pStyle w:val="TOC3"/>
+            <w:tabs>
+              <w:tab w:val="right" w:leader="dot" w:pos="9350"/>
+            </w:tabs>
+            <w:rPr>
+              <w:noProof/>
+            </w:rPr>
+          </w:pPr>
+          <w:hyperlink w:anchor="_Toc151762193" w:history="1">
+            <w:r>
+              <w:rPr>
+                <w:rStyle w:val="Hyperlink"/>
+                <w:noProof/>
+              </w:rPr>
+              <w:t>Figure 2: Modelsim testbench results</w:t>
+            </w:r>
+            <w:r>
+              <w:rPr>
+                <w:noProof/>
+                <w:webHidden/>
+              </w:rPr>
+              <w:tab/>
+            </w:r>
+            <w:r>
+              <w:rPr>
+                <w:noProof/>
+                <w:webHidden/>
+              </w:rPr>
+              <w:fldChar w:fldCharType="begin"/>
+            </w:r>
+            <w:r>
+              <w:rPr>
+                <w:noProof/>
+                <w:webHidden/>
+              </w:rPr>
+              <w:instrText xml:space="preserve"> PAGEREF _Toc151762193 \h </w:instrText>
+            </w:r>
+            <w:r>
+              <w:rPr>
+                <w:noProof/>
+                <w:webHidden/>
+              </w:rPr>
+            </w:r>
+            <w:r>
+              <w:rPr>
+                <w:noProof/>
+                <w:webHidden/>
+              </w:rPr>
+              <w:fldChar w:fldCharType="separate"/>
+            </w:r>
+            <w:r>
+              <w:rPr>
+                <w:noProof/>
+                <w:webHidden/>
+              </w:rPr>
+              <w:t>5</w:t>
+            </w:r>
+            <w:r>
+              <w:rPr>
+                <w:noProof/>
+                <w:webHidden/>
+              </w:rPr>
+              <w:fldChar w:fldCharType="end"/>
+            </w:r>
+          </w:hyperlink>
+        </w:p>
+        <w:p>
+          <w:pPr>
+            <w:pStyle w:val="TOC3"/>
+            <w:tabs>
+              <w:tab w:val="right" w:leader="dot" w:pos="9350"/>
+            </w:tabs>
+            <w:rPr>
+              <w:noProof/>
+            </w:rPr>
+          </w:pPr>
+          <w:hyperlink w:anchor="_Toc151762194" w:history="1">
+            <w:r>
+              <w:rPr>
+                <w:rStyle w:val="Hyperlink"/>
+                <w:noProof/>
+              </w:rPr>
+              <w:t>Figure 3: Verilog Schematic diagram</w:t>
+            </w:r>
+            <w:r>
+              <w:rPr>
+                <w:noProof/>
+                <w:webHidden/>
+              </w:rPr>
+              <w:tab/>
+            </w:r>
+            <w:r>
+              <w:rPr>
+                <w:noProof/>
+                <w:webHidden/>
+              </w:rPr>
+              <w:fldChar w:fldCharType="begin"/>
+            </w:r>
+            <w:r>
+              <w:rPr>
+                <w:noProof/>
+                <w:webHidden/>
+              </w:rPr>
+              <w:instrText xml:space="preserve"> PAGEREF _Toc151762194 \h </w:instrText>
+            </w:r>
+            <w:r>
+              <w:rPr>
+                <w:noProof/>
+                <w:webHidden/>
+              </w:rPr>
+            </w:r>
+            <w:r>
+              <w:rPr>
+                <w:noProof/>
+                <w:webHidden/>
+              </w:rPr>
+              <w:fldChar w:fldCharType="separate"/>
+            </w:r>
+            <w:r>
+              <w:rPr>
+                <w:noProof/>
+                <w:webHidden/>
+              </w:rPr>
+              <w:t>6</w:t>
+            </w:r>
+            <w:r>
+              <w:rPr>
+                <w:noProof/>
+                <w:webHidden/>
+              </w:rPr>
+              <w:fldChar w:fldCharType="end"/>
+            </w:r>
+          </w:hyperlink>
+        </w:p>
+        <w:p>
+          <w:pPr>
+            <w:pStyle w:val="TOC1"/>
+            <w:tabs>
+              <w:tab w:val="right" w:leader="dot" w:pos="9350"/>
+            </w:tabs>
+            <w:rPr>
+              <w:noProof/>
+            </w:rPr>
+          </w:pPr>
+          <w:hyperlink w:anchor="_Toc151762195" w:history="1">
+            <w:r>
+              <w:rPr>
+                <w:rStyle w:val="Hyperlink"/>
+                <w:noProof/>
+              </w:rPr>
+              <w:t>Conclusions:</w:t>
+            </w:r>
+            <w:r>
+              <w:rPr>
+                <w:noProof/>
+                <w:webHidden/>
+              </w:rPr>
+              <w:tab/>
+            </w:r>
+            <w:r>
+              <w:rPr>
+                <w:noProof/>
+                <w:webHidden/>
+              </w:rPr>
+              <w:fldChar w:fldCharType="begin"/>
+            </w:r>
+            <w:r>
+              <w:rPr>
+                <w:noProof/>
+                <w:webHidden/>
+              </w:rPr>
+              <w:instrText xml:space="preserve"> PAGEREF _Toc151762195 \h </w:instrText>
+            </w:r>
+            <w:r>
+              <w:rPr>
+                <w:noProof/>
+                <w:webHidden/>
+              </w:rPr>
+            </w:r>
+            <w:r>
+              <w:rPr>
+                <w:noProof/>
+                <w:webHidden/>
+              </w:rPr>
+              <w:fldChar w:fldCharType="separate"/>
+            </w:r>
+            <w:r>
+              <w:rPr>
+                <w:noProof/>
+                <w:webHidden/>
+              </w:rPr>
+              <w:t>6</w:t>
+            </w:r>
+            <w:r>
+              <w:rPr>
+                <w:noProof/>
+                <w:webHidden/>
+              </w:rPr>
+              <w:fldChar w:fldCharType="end"/>
+            </w:r>
+          </w:hyperlink>
+        </w:p>
+        <w:p>
+          <w:pPr>
+            <w:pStyle w:val="TOC1"/>
+            <w:tabs>
+              <w:tab w:val="right" w:leader="dot" w:pos="9350"/>
+            </w:tabs>
+            <w:rPr>
+              <w:noProof/>
+            </w:rPr>
+          </w:pPr>
+          <w:hyperlink w:anchor="_Toc151762196" w:history="1">
+            <w:r>
+              <w:rPr>
+                <w:rStyle w:val="Hyperlink"/>
+                <w:noProof/>
+              </w:rPr>
+              <w:t>Appendixes:</w:t>
+            </w:r>
+            <w:r>
+              <w:rPr>
+                <w:noProof/>
+                <w:webHidden/>
+              </w:rPr>
+              <w:tab/>
+            </w:r>
+            <w:r>
+              <w:rPr>
+                <w:noProof/>
+                <w:webHidden/>
+              </w:rPr>
+              <w:fldChar w:fldCharType="begin"/>
+            </w:r>
+            <w:r>
+              <w:rPr>
+                <w:noProof/>
+                <w:webHidden/>
+              </w:rPr>
+              <w:instrText xml:space="preserve"> PAGEREF _Toc151762196 \h </w:instrText>
+            </w:r>
+            <w:r>
+              <w:rPr>
+                <w:noProof/>
+                <w:webHidden/>
+              </w:rPr>
+            </w:r>
+            <w:r>
+              <w:rPr>
+                <w:noProof/>
+                <w:webHidden/>
+              </w:rPr>
+              <w:fldChar w:fldCharType="separate"/>
+            </w:r>
+            <w:r>
+              <w:rPr>
+                <w:noProof/>
+                <w:webHidden/>
+              </w:rPr>
+              <w:t>7</w:t>
+            </w:r>
+            <w:r>
+              <w:rPr>
+                <w:noProof/>
+                <w:webHidden/>
+              </w:rPr>
+              <w:fldChar w:fldCharType="end"/>
+            </w:r>
+          </w:hyperlink>
+        </w:p>
+        <w:p>
+          <w:pPr>
+            <w:pStyle w:val="TOC3"/>
+            <w:tabs>
+              <w:tab w:val="right" w:leader="dot" w:pos="9350"/>
+            </w:tabs>
+            <w:rPr>
+              <w:noProof/>
+            </w:rPr>
+          </w:pPr>
+          <w:hyperlink w:anchor="_Toc151762197" w:history="1">
+            <w:r>
+              <w:rPr>
+                <w:rStyle w:val="Hyperlink"/>
+                <w:noProof/>
+              </w:rPr>
+              <w:t>Figure 4: Detailed Verilog Schematic diagram</w:t>
+            </w:r>
+            <w:r>
+              <w:rPr>
+                <w:noProof/>
+                <w:webHidden/>
+              </w:rPr>
+              <w:tab/>
+            </w:r>
+            <w:r>
+              <w:rPr>
+                <w:noProof/>
+                <w:webHidden/>
+              </w:rPr>
+              <w:fldChar w:fldCharType="begin"/>
+            </w:r>
+            <w:r>
+              <w:rPr>
+                <w:noProof/>
+                <w:webHidden/>
+              </w:rPr>
+              <w:instrText xml:space="preserve"> PAGEREF _Toc151762197 \h </w:instrText>
+            </w:r>
+            <w:r>
+              <w:rPr>
+                <w:noProof/>
+                <w:webHidden/>
+              </w:rPr>
+            </w:r>
+            <w:r>
+              <w:rPr>
+                <w:noProof/>
+                <w:webHidden/>
+              </w:rPr>
+              <w:fldChar w:fldCharType="separate"/>
+            </w:r>
+            <w:r>
+              <w:rPr>
+                <w:noProof/>
+                <w:webHidden/>
+              </w:rPr>
+              <w:t>7</w:t>
+            </w:r>
+            <w:r>
+              <w:rPr>
+                <w:noProof/>
+                <w:webHidden/>
+              </w:rPr>
+              <w:fldChar w:fldCharType="end"/>
+            </w:r>
+          </w:hyperlink>
+        </w:p>
+        <w:p>
+          <w:r>
+            <w:rPr>
+              <w:b/>
+              <w:bCs/>
+              <w:noProof/>
+            </w:rPr>
+            <w:fldChar w:fldCharType="end"/>
+          </w:r>
+        </w:p>
+      </w:sdtContent>
+    </w:sdt>
+    <w:p/>
+    <w:p>
+      <w:pPr>
+        <w:pStyle w:val="Heading1"/>
+        <w:rPr>
+          <w:rFonts w:eastAsia="Times New Roman"/>
+        </w:rPr>
+      </w:pPr>
+    </w:p>
+    <w:p>
+      <w:pPr>
+        <w:pStyle w:val="Heading1"/>
+        <w:rPr>
+          <w:rFonts w:eastAsia="Times New Roman"/>
+        </w:rPr>
+      </w:pPr>
+    </w:p>
+    <w:p>
+      <w:pPr>
+        <w:rPr>
+          <w:rFonts w:asciiTheme="majorHAnsi" w:eastAsia="Times New Roman" w:hAnsiTheme="majorHAnsi" w:cstheme="majorBidi"/>
+          <w:color w:val="2F5496" w:themeColor="accent1" w:themeShade="BF"/>
+          <w:sz w:val="32"/>
+          <w:szCs w:val="32"/>
+        </w:rPr>
+      </w:pPr>
+      <w:r>
+        <w:rPr>
+          <w:rFonts w:eastAsia="Times New Roman"/>
+        </w:rPr>
+        <w:br w:type="page"/>
+      </w:r>
+    </w:p>
+    <w:p>
+      <w:pPr>
+        <w:pStyle w:val="Heading1"/>
+        <w:rPr>
+          <w:rFonts w:eastAsia="Times New Roman"/>
+        </w:rPr>
+      </w:pPr>
+      <w:bookmarkStart w:id="1" w:name="_Toc151762184"/>
+      <w:r>
+        <w:rPr>
+          <w:rFonts w:eastAsia="Times New Roman"/>
+        </w:rPr>
+        <w:lastRenderedPageBreak/>
+        <w:t>Introduction</w:t>
+      </w:r>
+      <w:r>
+        <w:rPr>
+          <w:rFonts w:eastAsia="Times New Roman"/>
+        </w:rPr>
         <w:t>:</w:t>
       </w:r>
+      <w:bookmarkEnd w:id="1"/>
     </w:p>
     <w:p/>
     <w:p>
       <w:r>
-        <w:t>The aim of this lab is to design a combinational circuit using VHDL that converts a 4-bit input representing a signed integer in sign-magnitude notation to its equivalent 4-bit two's complement representation.</w:t>
+        <w:t>The</w:t>
+      </w:r>
+      <w:r>
+        <w:t xml:space="preserve"> designed system </w:t>
+      </w:r>
+      <w:r>
+        <w:t xml:space="preserve">will utilise 2 </w:t>
+      </w:r>
+      <w:r>
+        <w:t xml:space="preserve">photocell </w:t>
+      </w:r>
+      <w:proofErr w:type="gramStart"/>
+      <w:r>
+        <w:t>setup</w:t>
+      </w:r>
+      <w:proofErr w:type="gramEnd"/>
+      <w:r>
+        <w:t xml:space="preserve"> at the entrance and exit points, which triggers binary signals based on the interruption of light. The occupancy count is maintained and compared against a maximum threshold</w:t>
+      </w:r>
+      <w:r>
+        <w:t xml:space="preserve"> of</w:t>
+      </w:r>
+      <w:r>
+        <w:t xml:space="preserve"> 63 individuals. Upon reaching or exceeding this threshold, a conspicuous red indicator light is activated, signaling that the room has reached its capacity.</w:t>
+      </w:r>
+    </w:p>
+    <w:p/>
+    <w:p>
+      <w:r>
+        <w:t>The project leverages the VHDL (VHSIC Hardware Description Language) for modeling the circuit</w:t>
+      </w:r>
+      <w:r>
+        <w:t xml:space="preserve"> and simulating </w:t>
+      </w:r>
+      <w:proofErr w:type="gramStart"/>
+      <w:r>
+        <w:t>it .</w:t>
+      </w:r>
+      <w:proofErr w:type="gramEnd"/>
+    </w:p>
+    <w:p/>
+    <w:p>
+      <w:r>
+        <w:drawing>
+          <wp:inline distT="0" distB="0" distL="0" distR="0" wp14:anchorId="52A91E33" wp14:editId="3C42D207">
+            <wp:extent cx="5943600" cy="4730115"/>
+            <wp:effectExtent l="0" t="0" r="0" b="0"/>
+            <wp:docPr id="1914514141" name="Picture 1" descr="A diagram of a computer system&#10;&#10;Description automatically generated"/>
+            <wp:cNvGraphicFramePr>
+              <a:graphicFrameLocks xmlns:a="http://schemas.openxmlformats.org/drawingml/2006/main" noChangeAspect="1"/>
+            </wp:cNvGraphicFramePr>
+            <a:graphic xmlns:a="http://schemas.openxmlformats.org/drawingml/2006/main">
+              <a:graphicData uri="http://schemas.openxmlformats.org/drawingml/2006/picture">
+                <pic:pic xmlns:pic="http://schemas.openxmlformats.org/drawingml/2006/picture">
+                  <pic:nvPicPr>
+                    <pic:cNvPr id="1914514141" name="Picture 1" descr="A diagram of a computer system&#10;&#10;Description automatically generated"/>
+                    <pic:cNvPicPr/>
+                  </pic:nvPicPr>
+                  <pic:blipFill>
+                    <a:blip r:embed="rId7"/>
+                    <a:stretch>
+                      <a:fillRect/>
+                    </a:stretch>
+                  </pic:blipFill>
+                  <pic:spPr>
+                    <a:xfrm>
+                      <a:off x="0" y="0"/>
+                      <a:ext cx="5943600" cy="4730115"/>
+                    </a:xfrm>
+                    <a:prstGeom prst="rect">
+                      <a:avLst/>
+                    </a:prstGeom>
+                  </pic:spPr>
+                </pic:pic>
+              </a:graphicData>
+            </a:graphic>
+          </wp:inline>
+        </w:drawing>
+      </w:r>
+    </w:p>
+    <w:p>
+      <w:pPr>
+        <w:pStyle w:val="Heading3"/>
+      </w:pPr>
+      <w:bookmarkStart w:id="2" w:name="_Toc151762185"/>
+      <w:r>
+        <w:t>Figure 1: Circuit conceptual diagram</w:t>
+      </w:r>
+      <w:bookmarkEnd w:id="2"/>
+    </w:p>
+    <w:p/>
+    <w:p>
+      <w:r>
+        <w:t xml:space="preserve">The design incorporates essential digital components like </w:t>
+      </w:r>
+      <w:r>
+        <w:t xml:space="preserve">Adjuster, </w:t>
+      </w:r>
+      <w:proofErr w:type="gramStart"/>
+      <w:r>
+        <w:t>comparator</w:t>
+      </w:r>
+      <w:proofErr w:type="gramEnd"/>
+      <w:r>
+        <w:t xml:space="preserve"> and register</w:t>
+      </w:r>
+      <w:r>
+        <w:t>s</w:t>
+      </w:r>
+      <w:r>
+        <w:t xml:space="preserve"> </w:t>
+      </w:r>
+      <w:r>
+        <w:t>to manage the occupancy data efficiently. Furthermore, a reset mechanism is included to enable the system to revert to its initial state, facilitating continuous and accurate occupancy tracking.</w:t>
+      </w:r>
+    </w:p>
+    <w:p>
+      <w:pPr>
+        <w:rPr>
+          <w:rFonts w:asciiTheme="majorHAnsi" w:eastAsiaTheme="majorEastAsia" w:hAnsiTheme="majorHAnsi" w:cstheme="majorBidi"/>
+          <w:color w:val="2F5496" w:themeColor="accent1" w:themeShade="BF"/>
+          <w:sz w:val="32"/>
+          <w:szCs w:val="32"/>
+        </w:rPr>
+      </w:pPr>
+      <w:r>
+        <w:t xml:space="preserve">The simulation and synthesis </w:t>
+      </w:r>
+      <w:r>
+        <w:t xml:space="preserve">predictions and </w:t>
+      </w:r>
+      <w:r>
+        <w:t>results are presented in the report, providing insights into the efficiency and effectiveness of the design.</w:t>
+      </w:r>
+      <w:r>
+        <w:br w:type="page"/>
       </w:r>
     </w:p>
     <w:p>
       <w:pPr>
         <w:pStyle w:val="Heading1"/>
       </w:pPr>
-      <w:r>
+      <w:bookmarkStart w:id="3" w:name="_Toc151762186"/>
+      <w:r>
+        <w:lastRenderedPageBreak/>
         <w:t>Procedure</w:t>
       </w:r>
       <w:r>
@@ -461,45 +1984,88 @@
       <w:r>
         <w:t>:</w:t>
       </w:r>
+      <w:bookmarkEnd w:id="3"/>
     </w:p>
     <w:p/>
+    <w:p/>
+    <w:p>
+      <w:pPr>
+        <w:pStyle w:val="Heading2"/>
+        <w:numPr>
+          <w:ilvl w:val="0"/>
+          <w:numId w:val="30"/>
+        </w:numPr>
+      </w:pPr>
+      <w:bookmarkStart w:id="4" w:name="_Toc151762187"/>
+      <w:r>
+        <w:t>Conceptual Design of the Digital System:</w:t>
+      </w:r>
+      <w:bookmarkEnd w:id="4"/>
+    </w:p>
     <w:p/>
     <w:p>
       <w:pPr>
         <w:pStyle w:val="ListParagraph"/>
         <w:numPr>
           <w:ilvl w:val="0"/>
-          <w:numId w:val="25"/>
+          <w:numId w:val="31"/>
         </w:numPr>
-      </w:pPr>
-      <w:r>
-        <w:t>Algorithm and Hardware Description:</w:t>
+        <w:rPr>
+          <w:b/>
+          <w:bCs/>
+        </w:rPr>
+      </w:pPr>
+      <w:r>
+        <w:rPr>
+          <w:b/>
+          <w:bCs/>
+        </w:rPr>
+        <w:t xml:space="preserve">Block Diagram Creation: </w:t>
+      </w:r>
+    </w:p>
+    <w:p>
+      <w:pPr>
+        <w:pStyle w:val="ListParagraph"/>
+        <w:ind w:left="1080"/>
+      </w:pPr>
+      <w:r>
+        <w:t>Utilizing digital design principles, a conceptual diagram was developed. This included identifying and arranging essential components</w:t>
+      </w:r>
+      <w:r>
+        <w:t xml:space="preserve"> choose to count occupancy, adapt its value to room entrance and exits and control the LED state</w:t>
+      </w:r>
+      <w:r>
+        <w:t xml:space="preserve">. </w:t>
       </w:r>
     </w:p>
     <w:p/>
     <w:p>
       <w:pPr>
-        <w:pStyle w:val="ListParagraph"/>
+        <w:pStyle w:val="Heading2"/>
         <w:numPr>
-          <w:ilvl w:val="1"/>
-          <w:numId w:val="25"/>
+          <w:ilvl w:val="0"/>
+          <w:numId w:val="30"/>
         </w:numPr>
       </w:pPr>
-      <w:r>
-        <w:t>An algorithm was described that conditionally negates the magnitude bits, adds "001", and preserves the sign bit for negative numbers.</w:t>
-      </w:r>
-    </w:p>
-    <w:p>
-      <w:pPr>
-        <w:pStyle w:val="ListParagraph"/>
-        <w:numPr>
-          <w:ilvl w:val="1"/>
-          <w:numId w:val="25"/>
-        </w:numPr>
-      </w:pPr>
-      <w:r>
-        <w:t>The hardware consists of a 3-bit wide inverter, a 3-bit parallel adder, and a 2-1 3-way multiplexer.</w:t>
-      </w:r>
+      <w:bookmarkStart w:id="5" w:name="_Toc151762188"/>
+      <w:r>
+        <w:t xml:space="preserve">VHDL </w:t>
+      </w:r>
+      <w:r>
+        <w:t xml:space="preserve">Circuit </w:t>
+      </w:r>
+      <w:proofErr w:type="gramStart"/>
+      <w:r>
+        <w:t>Design</w:t>
+      </w:r>
+      <w:r>
+        <w:t xml:space="preserve"> </w:t>
+      </w:r>
+      <w:r>
+        <w:t>:</w:t>
+      </w:r>
+      <w:bookmarkEnd w:id="5"/>
+      <w:proofErr w:type="gramEnd"/>
     </w:p>
     <w:p/>
     <w:p>
@@ -507,572 +2073,970 @@
         <w:pStyle w:val="ListParagraph"/>
         <w:numPr>
           <w:ilvl w:val="0"/>
-          <w:numId w:val="25"/>
+          <w:numId w:val="31"/>
         </w:numPr>
-      </w:pPr>
-      <w:r>
-        <w:t>VHDL Design:</w:t>
-      </w:r>
-    </w:p>
-    <w:p/>
+        <w:rPr>
+          <w:b/>
+          <w:bCs/>
+        </w:rPr>
+      </w:pPr>
+      <w:r>
+        <w:rPr>
+          <w:b/>
+          <w:bCs/>
+        </w:rPr>
+        <w:t>C</w:t>
+      </w:r>
+      <w:r>
+        <w:rPr>
+          <w:b/>
+          <w:bCs/>
+        </w:rPr>
+        <w:t>omponents</w:t>
+      </w:r>
+      <w:r>
+        <w:rPr>
+          <w:b/>
+          <w:bCs/>
+        </w:rPr>
+        <w:t xml:space="preserve"> design</w:t>
+      </w:r>
+      <w:r>
+        <w:rPr>
+          <w:b/>
+          <w:bCs/>
+        </w:rPr>
+        <w:t xml:space="preserve">: </w:t>
+      </w:r>
+    </w:p>
     <w:p>
       <w:pPr>
         <w:pStyle w:val="ListParagraph"/>
-        <w:numPr>
-          <w:ilvl w:val="1"/>
-          <w:numId w:val="25"/>
-        </w:numPr>
-      </w:pPr>
-      <w:r>
-        <w:t xml:space="preserve">A VHDL entity named converter was designed with an input port </w:t>
-      </w:r>
-      <w:proofErr w:type="spellStart"/>
-      <w:r>
-        <w:t>sign_mag</w:t>
-      </w:r>
-      <w:proofErr w:type="spellEnd"/>
-      <w:r>
-        <w:t xml:space="preserve"> for the sign-magnitude value and an </w:t>
+        <w:ind w:left="1080"/>
+      </w:pPr>
+      <w:r>
+        <w:t xml:space="preserve">The </w:t>
+      </w:r>
+      <w:r>
+        <w:t>component</w:t>
+      </w:r>
+      <w:r>
+        <w:t>s</w:t>
+      </w:r>
+      <w:r>
+        <w:t xml:space="preserve"> of the block diagram</w:t>
+      </w:r>
+      <w:r>
+        <w:t xml:space="preserve"> </w:t>
       </w:r>
       <w:proofErr w:type="gramStart"/>
       <w:r>
-        <w:t xml:space="preserve">output port </w:t>
-      </w:r>
-      <w:proofErr w:type="spellStart"/>
-      <w:r>
-        <w:t>twos</w:t>
+        <w:t>was</w:t>
       </w:r>
       <w:proofErr w:type="gramEnd"/>
       <w:r>
-        <w:t>_comp</w:t>
-      </w:r>
-      <w:proofErr w:type="spellEnd"/>
-      <w:r>
-        <w:t xml:space="preserve"> for the two's complement value.</w:t>
+        <w:t xml:space="preserve"> modeled using VHDL. </w:t>
       </w:r>
     </w:p>
     <w:p>
       <w:pPr>
         <w:pStyle w:val="ListParagraph"/>
-        <w:numPr>
-          <w:ilvl w:val="1"/>
-          <w:numId w:val="25"/>
-        </w:numPr>
-      </w:pPr>
-      <w:r>
-        <w:t>Hints were provided to use vector slices and concatenation operators to manipulate bits.</w:t>
-      </w:r>
-    </w:p>
-    <w:p/>
+        <w:ind w:left="1080"/>
+      </w:pPr>
+    </w:p>
     <w:p>
       <w:pPr>
         <w:pStyle w:val="ListParagraph"/>
         <w:numPr>
           <w:ilvl w:val="0"/>
-          <w:numId w:val="25"/>
+          <w:numId w:val="31"/>
         </w:numPr>
       </w:pPr>
       <w:r>
-        <w:t>Compiler Warnings and Synthesis Reports:</w:t>
-      </w:r>
-    </w:p>
-    <w:p/>
+        <w:rPr>
+          <w:b/>
+          <w:bCs/>
+        </w:rPr>
+        <w:t>C</w:t>
+      </w:r>
+      <w:r>
+        <w:rPr>
+          <w:b/>
+          <w:bCs/>
+        </w:rPr>
+        <w:t>omponents</w:t>
+      </w:r>
+      <w:r>
+        <w:rPr>
+          <w:b/>
+          <w:bCs/>
+        </w:rPr>
+        <w:t xml:space="preserve"> interactions:</w:t>
+      </w:r>
+    </w:p>
+    <w:p>
+      <w:pPr>
+        <w:pStyle w:val="ListParagraph"/>
+        <w:ind w:left="1080"/>
+      </w:pPr>
+      <w:r>
+        <w:t>This involved writing code to simulate the desired behavior of our digital</w:t>
+      </w:r>
+      <w:r>
+        <w:t xml:space="preserve"> </w:t>
+      </w:r>
+      <w:proofErr w:type="gramStart"/>
+      <w:r>
+        <w:t>components  well</w:t>
+      </w:r>
+      <w:proofErr w:type="gramEnd"/>
+      <w:r>
+        <w:t xml:space="preserve"> as the logic for occupancy tracking and threshold alert.</w:t>
+      </w:r>
+    </w:p>
+    <w:p>
+      <w:pPr>
+        <w:rPr>
+          <w:rFonts w:cstheme="minorHAnsi"/>
+        </w:rPr>
+      </w:pPr>
+    </w:p>
+    <w:p>
+      <w:pPr>
+        <w:rPr>
+          <w:rFonts w:cstheme="minorHAnsi"/>
+        </w:rPr>
+      </w:pPr>
+    </w:p>
+    <w:p>
+      <w:pPr>
+        <w:pStyle w:val="Heading2"/>
+        <w:numPr>
+          <w:ilvl w:val="0"/>
+          <w:numId w:val="30"/>
+        </w:numPr>
+      </w:pPr>
+      <w:bookmarkStart w:id="6" w:name="_Toc151762189"/>
+      <w:r>
+        <w:t>Testbench Development:</w:t>
+      </w:r>
+      <w:bookmarkEnd w:id="6"/>
+    </w:p>
+    <w:p>
+      <w:pPr>
+        <w:rPr>
+          <w:rFonts w:cstheme="minorHAnsi"/>
+        </w:rPr>
+      </w:pPr>
+    </w:p>
     <w:p>
       <w:pPr>
         <w:pStyle w:val="ListParagraph"/>
         <w:numPr>
           <w:ilvl w:val="0"/>
-          <w:numId w:val="27"/>
+          <w:numId w:val="31"/>
         </w:numPr>
-      </w:pPr>
-      <w:r>
-        <w:t>The importance of addressing compiler warnings and synthesis reports was emphasized, as these can indicate potential issues in the design.</w:t>
-      </w:r>
-    </w:p>
-    <w:p/>
+        <w:rPr>
+          <w:rFonts w:cstheme="minorHAnsi"/>
+          <w:b/>
+          <w:bCs/>
+        </w:rPr>
+      </w:pPr>
+      <w:r>
+        <w:rPr>
+          <w:rFonts w:cstheme="minorHAnsi"/>
+          <w:b/>
+          <w:bCs/>
+        </w:rPr>
+        <w:t xml:space="preserve">Scenario Planning: </w:t>
+      </w:r>
+    </w:p>
+    <w:p>
+      <w:pPr>
+        <w:pStyle w:val="ListParagraph"/>
+        <w:ind w:left="1080"/>
+        <w:rPr>
+          <w:rFonts w:cstheme="minorHAnsi"/>
+        </w:rPr>
+      </w:pPr>
+      <w:r>
+        <w:rPr>
+          <w:rFonts w:cstheme="minorHAnsi"/>
+        </w:rPr>
+        <w:t>Various scenarios were outlined to test the system thoroughly, including normal occupancy tracking, threshold reaching, and reset mechanism activation.</w:t>
+      </w:r>
+    </w:p>
+    <w:p>
+      <w:pPr>
+        <w:pStyle w:val="ListParagraph"/>
+        <w:ind w:left="1080"/>
+        <w:rPr>
+          <w:rFonts w:cstheme="minorHAnsi"/>
+        </w:rPr>
+      </w:pPr>
+    </w:p>
     <w:p>
       <w:pPr>
         <w:pStyle w:val="ListParagraph"/>
         <w:numPr>
           <w:ilvl w:val="0"/>
-          <w:numId w:val="25"/>
+          <w:numId w:val="31"/>
         </w:numPr>
-      </w:pPr>
-      <w:r>
-        <w:t>Requirements and Questions:</w:t>
-      </w:r>
-    </w:p>
-    <w:p/>
+        <w:rPr>
+          <w:rFonts w:cstheme="minorHAnsi"/>
+          <w:b/>
+          <w:bCs/>
+        </w:rPr>
+      </w:pPr>
+      <w:r>
+        <w:rPr>
+          <w:rFonts w:cstheme="minorHAnsi"/>
+          <w:b/>
+          <w:bCs/>
+        </w:rPr>
+        <w:t xml:space="preserve">VHDL Testbench Writing: </w:t>
+      </w:r>
+    </w:p>
+    <w:p>
+      <w:pPr>
+        <w:pStyle w:val="ListParagraph"/>
+        <w:ind w:left="1080"/>
+        <w:rPr>
+          <w:rFonts w:cstheme="minorHAnsi"/>
+        </w:rPr>
+      </w:pPr>
+      <w:r>
+        <w:rPr>
+          <w:rFonts w:cstheme="minorHAnsi"/>
+        </w:rPr>
+        <w:t>A testbench was written in VHDL to simulate these scenarios, ensuring the system's functionality under different conditions.</w:t>
+      </w:r>
+    </w:p>
+    <w:p>
+      <w:pPr>
+        <w:rPr>
+          <w:rFonts w:cstheme="minorHAnsi"/>
+        </w:rPr>
+      </w:pPr>
+    </w:p>
+    <w:p>
+      <w:pPr>
+        <w:pStyle w:val="Heading2"/>
+        <w:numPr>
+          <w:ilvl w:val="0"/>
+          <w:numId w:val="30"/>
+        </w:numPr>
+      </w:pPr>
+      <w:bookmarkStart w:id="7" w:name="_Toc151762190"/>
+      <w:r>
+        <w:t>Simulation and Synthesis:</w:t>
+      </w:r>
+      <w:bookmarkEnd w:id="7"/>
+    </w:p>
+    <w:p>
+      <w:pPr>
+        <w:rPr>
+          <w:rFonts w:cstheme="minorHAnsi"/>
+        </w:rPr>
+      </w:pPr>
+    </w:p>
     <w:p>
       <w:pPr>
         <w:pStyle w:val="ListParagraph"/>
         <w:numPr>
           <w:ilvl w:val="0"/>
-          <w:numId w:val="28"/>
+          <w:numId w:val="31"/>
         </w:numPr>
-      </w:pPr>
-      <w:r>
-        <w:t xml:space="preserve">The lab required </w:t>
-      </w:r>
-      <w:proofErr w:type="spellStart"/>
-      <w:r>
-        <w:t>Modelsim</w:t>
-      </w:r>
-      <w:proofErr w:type="spellEnd"/>
-      <w:r>
-        <w:t xml:space="preserve"> simulation results, RTL schematic diagrams, </w:t>
-      </w:r>
-      <w:proofErr w:type="gramStart"/>
-      <w:r>
-        <w:t>synthesis</w:t>
-      </w:r>
-      <w:proofErr w:type="gramEnd"/>
-      <w:r>
-        <w:t xml:space="preserve"> and implementation log files, VHDL code, and a demonstration on an FPGA </w:t>
-      </w:r>
-      <w:r>
-        <w:t>Results and Discussio</w:t>
-      </w:r>
-      <w:r>
-        <w:t>n:</w:t>
-      </w:r>
-    </w:p>
-    <w:p/>
-    <w:p>
-      <w:pPr>
-        <w:rPr>
-          <w:rFonts w:ascii="Helvetica" w:hAnsi="Helvetica"/>
-          <w:sz w:val="21"/>
-          <w:szCs w:val="21"/>
-        </w:rPr>
-      </w:pPr>
-    </w:p>
-    <w:p>
-      <w:pPr>
-        <w:pStyle w:val="Heading2"/>
-        <w:rPr>
-          <w:rFonts w:asciiTheme="minorHAnsi" w:hAnsiTheme="minorHAnsi" w:cstheme="minorHAnsi"/>
-        </w:rPr>
-      </w:pPr>
-      <w:r>
-        <w:rPr>
-          <w:rFonts w:asciiTheme="minorHAnsi" w:hAnsiTheme="minorHAnsi" w:cstheme="minorHAnsi"/>
-        </w:rPr>
-        <w:t>Questions:</w:t>
-      </w:r>
-    </w:p>
-    <w:p>
-      <w:pPr>
-        <w:shd w:val="clear" w:color="auto" w:fill="FFFFFF"/>
-        <w:spacing w:before="100" w:beforeAutospacing="1" w:after="100" w:afterAutospacing="1"/>
-        <w:rPr>
-          <w:rFonts w:eastAsia="Times New Roman" w:cstheme="minorHAnsi"/>
-          <w:kern w:val="0"/>
-          <w14:ligatures w14:val="none"/>
-        </w:rPr>
-      </w:pPr>
-      <w:r>
-        <w:rPr>
-          <w:rFonts w:eastAsia="Times New Roman" w:cstheme="minorHAnsi"/>
+        <w:rPr>
+          <w:rFonts w:cstheme="minorHAnsi"/>
           <w:b/>
           <w:bCs/>
-          <w:kern w:val="0"/>
-          <w14:ligatures w14:val="none"/>
-        </w:rPr>
-        <w:t xml:space="preserve">1. </w:t>
-      </w:r>
-      <w:r>
-        <w:rPr>
-          <w:rFonts w:eastAsia="Times New Roman" w:cstheme="minorHAnsi"/>
-          <w:kern w:val="0"/>
-          <w14:ligatures w14:val="none"/>
-        </w:rPr>
-        <w:t xml:space="preserve">What will result (during synthesis) if a signal appears on both sides of the signal assignment operator (&lt;=) within a combinational VHDL process such as: </w:t>
-      </w:r>
-    </w:p>
-    <w:p>
-      <w:pPr>
-        <w:shd w:val="clear" w:color="auto" w:fill="E7E6E6" w:themeFill="background2"/>
-      </w:pPr>
-    </w:p>
-    <w:p>
-      <w:pPr>
-        <w:shd w:val="clear" w:color="auto" w:fill="E7E6E6" w:themeFill="background2"/>
-      </w:pPr>
-      <w:r>
-        <w:t xml:space="preserve">library </w:t>
-      </w:r>
-      <w:proofErr w:type="gramStart"/>
-      <w:r>
-        <w:t>IEEE;</w:t>
-      </w:r>
-      <w:proofErr w:type="gramEnd"/>
-    </w:p>
-    <w:p>
-      <w:pPr>
-        <w:shd w:val="clear" w:color="auto" w:fill="E7E6E6" w:themeFill="background2"/>
-      </w:pPr>
-      <w:r>
-        <w:lastRenderedPageBreak/>
-        <w:t xml:space="preserve">use </w:t>
-      </w:r>
-      <w:proofErr w:type="gramStart"/>
-      <w:r>
-        <w:t>IEEE.std_logic_1164.all;</w:t>
-      </w:r>
-      <w:proofErr w:type="gramEnd"/>
-    </w:p>
-    <w:p>
-      <w:pPr>
-        <w:shd w:val="clear" w:color="auto" w:fill="E7E6E6" w:themeFill="background2"/>
-      </w:pPr>
-      <w:r>
-        <w:t xml:space="preserve">entity </w:t>
-      </w:r>
-      <w:proofErr w:type="spellStart"/>
-      <w:r>
-        <w:t>is_this_good_ou_mauvaise</w:t>
-      </w:r>
-      <w:proofErr w:type="spellEnd"/>
-      <w:r>
-        <w:t xml:space="preserve"> </w:t>
-      </w:r>
-      <w:proofErr w:type="gramStart"/>
-      <w:r>
-        <w:t>is</w:t>
-      </w:r>
-      <w:proofErr w:type="gramEnd"/>
-    </w:p>
-    <w:p>
-      <w:pPr>
-        <w:shd w:val="clear" w:color="auto" w:fill="E7E6E6" w:themeFill="background2"/>
-      </w:pPr>
-      <w:proofErr w:type="gramStart"/>
-      <w:r>
-        <w:t>port( mick</w:t>
-      </w:r>
-      <w:proofErr w:type="gramEnd"/>
-      <w:r>
-        <w:t xml:space="preserve"> : in </w:t>
-      </w:r>
-      <w:proofErr w:type="spellStart"/>
-      <w:r>
-        <w:t>std_logic</w:t>
-      </w:r>
-      <w:proofErr w:type="spellEnd"/>
-      <w:r>
-        <w:t>;</w:t>
-      </w:r>
-    </w:p>
-    <w:p>
-      <w:pPr>
-        <w:shd w:val="clear" w:color="auto" w:fill="E7E6E6" w:themeFill="background2"/>
-      </w:pPr>
-      <w:proofErr w:type="gramStart"/>
-      <w:r>
-        <w:t>end;</w:t>
-      </w:r>
-      <w:proofErr w:type="gramEnd"/>
-    </w:p>
-    <w:p>
-      <w:pPr>
-        <w:shd w:val="clear" w:color="auto" w:fill="E7E6E6" w:themeFill="background2"/>
-      </w:pPr>
-      <w:proofErr w:type="spellStart"/>
-      <w:proofErr w:type="gramStart"/>
-      <w:r>
-        <w:t>keith</w:t>
-      </w:r>
-      <w:proofErr w:type="spellEnd"/>
-      <w:r>
-        <w:t xml:space="preserve"> :</w:t>
-      </w:r>
-      <w:proofErr w:type="gramEnd"/>
-      <w:r>
-        <w:t xml:space="preserve"> out </w:t>
-      </w:r>
-      <w:proofErr w:type="spellStart"/>
-      <w:r>
-        <w:t>std_logic</w:t>
-      </w:r>
-      <w:proofErr w:type="spellEnd"/>
-      <w:r>
-        <w:t>);</w:t>
-      </w:r>
-    </w:p>
-    <w:p>
-      <w:pPr>
-        <w:shd w:val="clear" w:color="auto" w:fill="E7E6E6" w:themeFill="background2"/>
-      </w:pPr>
-      <w:r>
-        <w:t xml:space="preserve">architecture </w:t>
-      </w:r>
-      <w:proofErr w:type="spellStart"/>
-      <w:r>
-        <w:t>rtl</w:t>
-      </w:r>
-      <w:proofErr w:type="spellEnd"/>
-      <w:r>
-        <w:t xml:space="preserve"> of </w:t>
-      </w:r>
-      <w:proofErr w:type="spellStart"/>
-      <w:r>
-        <w:t>is_this_good_ou_mauvaise</w:t>
-      </w:r>
-      <w:proofErr w:type="spellEnd"/>
-      <w:r>
-        <w:t xml:space="preserve"> </w:t>
-      </w:r>
-      <w:proofErr w:type="gramStart"/>
-      <w:r>
-        <w:t>is</w:t>
-      </w:r>
-      <w:proofErr w:type="gramEnd"/>
-    </w:p>
-    <w:p>
-      <w:pPr>
-        <w:shd w:val="clear" w:color="auto" w:fill="E7E6E6" w:themeFill="background2"/>
-      </w:pPr>
-      <w:r>
-        <w:t xml:space="preserve">signal </w:t>
-      </w:r>
-      <w:proofErr w:type="gramStart"/>
-      <w:r>
-        <w:t>stone :</w:t>
-      </w:r>
-      <w:proofErr w:type="gramEnd"/>
-      <w:r>
-        <w:t xml:space="preserve"> </w:t>
-      </w:r>
-      <w:proofErr w:type="spellStart"/>
-      <w:r>
-        <w:t>std_logic</w:t>
-      </w:r>
-      <w:proofErr w:type="spellEnd"/>
-      <w:r>
-        <w:t>;</w:t>
-      </w:r>
-    </w:p>
-    <w:p>
-      <w:pPr>
-        <w:shd w:val="clear" w:color="auto" w:fill="E7E6E6" w:themeFill="background2"/>
-      </w:pPr>
-      <w:r>
-        <w:t>begin</w:t>
-      </w:r>
-    </w:p>
-    <w:p>
-      <w:pPr>
-        <w:shd w:val="clear" w:color="auto" w:fill="E7E6E6" w:themeFill="background2"/>
-      </w:pPr>
-      <w:r>
-        <w:t>process(mick)</w:t>
-      </w:r>
-    </w:p>
-    <w:p>
-      <w:pPr>
-        <w:shd w:val="clear" w:color="auto" w:fill="E7E6E6" w:themeFill="background2"/>
-      </w:pPr>
-      <w:r>
-        <w:t>begin</w:t>
-      </w:r>
-    </w:p>
-    <w:p>
-      <w:pPr>
-        <w:shd w:val="clear" w:color="auto" w:fill="E7E6E6" w:themeFill="background2"/>
-      </w:pPr>
-      <w:r>
-        <w:t xml:space="preserve">  stone &lt;= mick and </w:t>
-      </w:r>
-      <w:proofErr w:type="gramStart"/>
-      <w:r>
-        <w:t>stone;</w:t>
-      </w:r>
-      <w:proofErr w:type="gramEnd"/>
-    </w:p>
-    <w:p>
-      <w:pPr>
-        <w:shd w:val="clear" w:color="auto" w:fill="E7E6E6" w:themeFill="background2"/>
-      </w:pPr>
-      <w:r>
-        <w:t xml:space="preserve">end </w:t>
-      </w:r>
-      <w:proofErr w:type="gramStart"/>
-      <w:r>
-        <w:t>process ;</w:t>
-      </w:r>
-      <w:proofErr w:type="gramEnd"/>
-    </w:p>
-    <w:p>
-      <w:pPr>
-        <w:shd w:val="clear" w:color="auto" w:fill="E7E6E6" w:themeFill="background2"/>
-      </w:pPr>
-      <w:proofErr w:type="spellStart"/>
-      <w:r>
-        <w:t>keith</w:t>
-      </w:r>
-      <w:proofErr w:type="spellEnd"/>
-      <w:r>
-        <w:t xml:space="preserve"> &lt;= </w:t>
-      </w:r>
-      <w:proofErr w:type="gramStart"/>
-      <w:r>
-        <w:t>stone ;</w:t>
-      </w:r>
-      <w:proofErr w:type="gramEnd"/>
-      <w:r>
-        <w:t xml:space="preserve"> -- tout le monde </w:t>
-      </w:r>
-      <w:proofErr w:type="spellStart"/>
-      <w:r>
-        <w:t>sais</w:t>
-      </w:r>
-      <w:proofErr w:type="spellEnd"/>
-      <w:r>
-        <w:t xml:space="preserve"> que Keith == stone</w:t>
-      </w:r>
-    </w:p>
-    <w:p>
-      <w:pPr>
-        <w:shd w:val="clear" w:color="auto" w:fill="E7E6E6" w:themeFill="background2"/>
-      </w:pPr>
-      <w:proofErr w:type="gramStart"/>
-      <w:r>
-        <w:t>end ;</w:t>
-      </w:r>
-      <w:proofErr w:type="gramEnd"/>
-    </w:p>
-    <w:p>
-      <w:pPr>
-        <w:shd w:val="clear" w:color="auto" w:fill="E7E6E6" w:themeFill="background2"/>
-      </w:pPr>
-    </w:p>
-    <w:p/>
-    <w:p>
-      <w:pPr>
-        <w:shd w:val="clear" w:color="auto" w:fill="FFFFFF"/>
-        <w:spacing w:before="100" w:beforeAutospacing="1" w:after="100" w:afterAutospacing="1"/>
-        <w:rPr>
-          <w:rFonts w:eastAsia="Times New Roman" w:cstheme="minorHAnsi"/>
-          <w:kern w:val="0"/>
-          <w14:ligatures w14:val="none"/>
-        </w:rPr>
-      </w:pPr>
-      <w:r>
-        <w:rPr>
-          <w:rFonts w:eastAsia="Times New Roman" w:cstheme="minorHAnsi"/>
+        </w:rPr>
+      </w:pPr>
+      <w:r>
+        <w:rPr>
+          <w:rFonts w:cstheme="minorHAnsi"/>
           <w:b/>
           <w:bCs/>
-          <w:kern w:val="0"/>
-          <w14:ligatures w14:val="none"/>
-        </w:rPr>
-        <w:t xml:space="preserve">2. </w:t>
-      </w:r>
-      <w:r>
-        <w:rPr>
-          <w:rFonts w:eastAsia="Times New Roman" w:cstheme="minorHAnsi"/>
-          <w:kern w:val="0"/>
-          <w14:ligatures w14:val="none"/>
-        </w:rPr>
-        <w:t xml:space="preserve">What will happen during simulation if a signal is read from within a combinational process but does not appear in the process sensitivity list? </w:t>
-      </w:r>
-    </w:p>
-    <w:p>
-      <w:pPr>
-        <w:shd w:val="clear" w:color="auto" w:fill="FFFFFF"/>
-        <w:spacing w:before="100" w:beforeAutospacing="1" w:after="100" w:afterAutospacing="1"/>
-        <w:rPr>
-          <w:rFonts w:eastAsia="Times New Roman" w:cstheme="minorHAnsi"/>
-          <w:kern w:val="0"/>
-          <w14:ligatures w14:val="none"/>
-        </w:rPr>
-      </w:pPr>
-    </w:p>
-    <w:p>
-      <w:pPr>
-        <w:shd w:val="clear" w:color="auto" w:fill="FFFFFF"/>
-        <w:spacing w:before="100" w:beforeAutospacing="1" w:after="100" w:afterAutospacing="1"/>
-        <w:rPr>
-          <w:rFonts w:eastAsia="Times New Roman" w:cstheme="minorHAnsi"/>
-          <w:kern w:val="0"/>
-          <w14:ligatures w14:val="none"/>
-        </w:rPr>
-      </w:pPr>
-      <w:r>
-        <w:rPr>
-          <w:rFonts w:eastAsia="Times New Roman" w:cstheme="minorHAnsi"/>
+        </w:rPr>
+        <w:t>Modelsim</w:t>
+      </w:r>
+      <w:r>
+        <w:rPr>
+          <w:rFonts w:cstheme="minorHAnsi"/>
           <w:b/>
           <w:bCs/>
-          <w:kern w:val="0"/>
-          <w14:ligatures w14:val="none"/>
-        </w:rPr>
-        <w:t xml:space="preserve">3. </w:t>
-      </w:r>
-      <w:r>
-        <w:rPr>
-          <w:rFonts w:eastAsia="Times New Roman" w:cstheme="minorHAnsi"/>
-          <w:kern w:val="0"/>
-          <w14:ligatures w14:val="none"/>
-        </w:rPr>
-        <w:t xml:space="preserve">If you made use of variable in your combinational process, rewrite the VHDL code such that the process makes use of only signals. If you originally made use of only signals, rewrite your VHDL code such that it makes use of variable(s). Simulate your new VHDL code to show that it gives the same simulation results. You do not have to re-synthesize. Comment on the salient </w:t>
-      </w:r>
+        </w:rPr>
+        <w:t xml:space="preserve">: </w:t>
+      </w:r>
+    </w:p>
+    <w:p>
+      <w:pPr>
+        <w:pStyle w:val="ListParagraph"/>
+        <w:ind w:left="1080"/>
+        <w:rPr>
+          <w:rFonts w:cstheme="minorHAnsi"/>
+        </w:rPr>
+      </w:pPr>
+      <w:r>
+        <w:rPr>
+          <w:rFonts w:cstheme="minorHAnsi"/>
+        </w:rPr>
+        <w:t>The VHDL model was</w:t>
+      </w:r>
+      <w:r>
+        <w:rPr>
+          <w:rFonts w:cstheme="minorHAnsi"/>
+        </w:rPr>
+        <w:t xml:space="preserve"> compiled and</w:t>
+      </w:r>
+      <w:r>
+        <w:rPr>
+          <w:rFonts w:cstheme="minorHAnsi"/>
+        </w:rPr>
+        <w:t xml:space="preserve"> simulated using </w:t>
+      </w:r>
+      <w:r>
+        <w:rPr>
+          <w:rFonts w:cstheme="minorHAnsi"/>
+        </w:rPr>
+        <w:t xml:space="preserve">Modalism to display a wave with the testbench. </w:t>
+      </w:r>
+    </w:p>
+    <w:p>
+      <w:pPr>
+        <w:pStyle w:val="ListParagraph"/>
+        <w:ind w:left="1080"/>
+        <w:rPr>
+          <w:rFonts w:cstheme="minorHAnsi"/>
+        </w:rPr>
+      </w:pPr>
+    </w:p>
+    <w:p>
+      <w:pPr>
+        <w:pStyle w:val="ListParagraph"/>
+        <w:numPr>
+          <w:ilvl w:val="0"/>
+          <w:numId w:val="31"/>
+        </w:numPr>
+        <w:rPr>
+          <w:rFonts w:cstheme="minorHAnsi"/>
+          <w:b/>
+          <w:bCs/>
+        </w:rPr>
+      </w:pPr>
+      <w:r>
+        <w:rPr>
+          <w:rFonts w:cstheme="minorHAnsi"/>
+          <w:b/>
+          <w:bCs/>
+        </w:rPr>
+        <w:t xml:space="preserve">Verilog </w:t>
+      </w:r>
+      <w:r>
+        <w:rPr>
+          <w:rFonts w:cstheme="minorHAnsi"/>
+          <w:b/>
+          <w:bCs/>
+        </w:rPr>
+        <w:t xml:space="preserve">Data Collection: </w:t>
+      </w:r>
+    </w:p>
+    <w:p>
+      <w:pPr>
+        <w:pStyle w:val="ListParagraph"/>
+        <w:ind w:left="1080"/>
+        <w:rPr>
+          <w:rFonts w:cstheme="minorHAnsi"/>
+          <w:b/>
+          <w:bCs/>
+        </w:rPr>
+      </w:pPr>
+      <w:r>
+        <w:rPr>
+          <w:rFonts w:cstheme="minorHAnsi"/>
+        </w:rPr>
+        <w:t xml:space="preserve">This step did not involve physical </w:t>
+      </w:r>
+      <w:proofErr w:type="gramStart"/>
+      <w:r>
+        <w:rPr>
+          <w:rFonts w:cstheme="minorHAnsi"/>
+        </w:rPr>
+        <w:t>implementation</w:t>
+      </w:r>
+      <w:r>
+        <w:rPr>
+          <w:rFonts w:cstheme="minorHAnsi"/>
+        </w:rPr>
+        <w:t>,</w:t>
+      </w:r>
+      <w:r>
+        <w:rPr>
+          <w:rFonts w:cstheme="minorHAnsi"/>
+        </w:rPr>
+        <w:t xml:space="preserve"> but</w:t>
+      </w:r>
+      <w:proofErr w:type="gramEnd"/>
+      <w:r>
+        <w:rPr>
+          <w:rFonts w:cstheme="minorHAnsi"/>
+        </w:rPr>
+        <w:t xml:space="preserve"> focused on the software </w:t>
+      </w:r>
+      <w:r>
+        <w:rPr>
+          <w:rFonts w:cstheme="minorHAnsi"/>
+        </w:rPr>
+        <w:t>synthesis and implementation</w:t>
+      </w:r>
+      <w:r>
+        <w:rPr>
+          <w:rFonts w:cstheme="minorHAnsi"/>
+        </w:rPr>
+        <w:t xml:space="preserve"> of the design</w:t>
+      </w:r>
+      <w:r>
+        <w:rPr>
+          <w:rFonts w:cstheme="minorHAnsi"/>
+        </w:rPr>
+        <w:t xml:space="preserve">. </w:t>
+      </w:r>
+    </w:p>
+    <w:p>
+      <w:pPr>
+        <w:rPr>
+          <w:rFonts w:cstheme="minorHAnsi"/>
+        </w:rPr>
+      </w:pPr>
+    </w:p>
+    <w:p>
+      <w:pPr>
+        <w:pStyle w:val="Heading2"/>
+        <w:numPr>
+          <w:ilvl w:val="0"/>
+          <w:numId w:val="30"/>
+        </w:numPr>
+      </w:pPr>
+      <w:bookmarkStart w:id="8" w:name="_Toc151762191"/>
+      <w:r>
+        <w:t>Analysis of Results:</w:t>
+      </w:r>
+      <w:bookmarkEnd w:id="8"/>
+    </w:p>
+    <w:p>
+      <w:pPr>
+        <w:rPr>
+          <w:rFonts w:cstheme="minorHAnsi"/>
+        </w:rPr>
+      </w:pPr>
+    </w:p>
+    <w:p>
+      <w:pPr>
+        <w:pStyle w:val="ListParagraph"/>
+        <w:numPr>
+          <w:ilvl w:val="0"/>
+          <w:numId w:val="31"/>
+        </w:numPr>
+        <w:rPr>
+          <w:rFonts w:cstheme="minorHAnsi"/>
+          <w:b/>
+          <w:bCs/>
+        </w:rPr>
+      </w:pPr>
+      <w:r>
+        <w:rPr>
+          <w:rFonts w:cstheme="minorHAnsi"/>
+          <w:b/>
+          <w:bCs/>
+        </w:rPr>
+        <w:lastRenderedPageBreak/>
+        <w:t>Schematic</w:t>
+      </w:r>
+      <w:r>
+        <w:rPr>
+          <w:rFonts w:cstheme="minorHAnsi"/>
+          <w:b/>
+          <w:bCs/>
+        </w:rPr>
+        <w:t xml:space="preserve"> Evaluation: </w:t>
+      </w:r>
+    </w:p>
+    <w:p>
+      <w:pPr>
+        <w:pStyle w:val="ListParagraph"/>
+        <w:ind w:left="1080"/>
+        <w:rPr>
+          <w:rFonts w:cstheme="minorHAnsi"/>
+        </w:rPr>
+      </w:pPr>
+      <w:r>
+        <w:rPr>
+          <w:rFonts w:cstheme="minorHAnsi"/>
+        </w:rPr>
+        <w:t xml:space="preserve">The collected </w:t>
+      </w:r>
+      <w:r>
+        <w:rPr>
+          <w:rFonts w:cstheme="minorHAnsi"/>
+        </w:rPr>
+        <w:t>schematic</w:t>
+      </w:r>
+      <w:r>
+        <w:rPr>
+          <w:rFonts w:cstheme="minorHAnsi"/>
+        </w:rPr>
+        <w:t xml:space="preserve"> was analyzed to evaluate </w:t>
+      </w:r>
+      <w:r>
+        <w:rPr>
+          <w:rFonts w:cstheme="minorHAnsi"/>
+        </w:rPr>
+        <w:t>that the design was properly implemented.</w:t>
+      </w:r>
+    </w:p>
+    <w:p>
+      <w:pPr>
+        <w:pStyle w:val="ListParagraph"/>
+        <w:ind w:left="1080"/>
+        <w:rPr>
+          <w:rFonts w:cstheme="minorHAnsi"/>
+        </w:rPr>
+      </w:pPr>
+    </w:p>
+    <w:p>
+      <w:pPr>
+        <w:pStyle w:val="ListParagraph"/>
+        <w:numPr>
+          <w:ilvl w:val="0"/>
+          <w:numId w:val="31"/>
+        </w:numPr>
+        <w:rPr>
+          <w:rFonts w:cstheme="minorHAnsi"/>
+          <w:b/>
+          <w:bCs/>
+        </w:rPr>
+      </w:pPr>
       <w:proofErr w:type="spellStart"/>
       <w:r>
         <w:rPr>
-          <w:rFonts w:eastAsia="Times New Roman" w:cstheme="minorHAnsi"/>
-          <w:kern w:val="0"/>
-          <w14:ligatures w14:val="none"/>
-        </w:rPr>
-        <w:t>dif</w:t>
+          <w:rFonts w:cstheme="minorHAnsi"/>
+          <w:b/>
+          <w:bCs/>
+        </w:rPr>
+        <w:t>Vivado</w:t>
       </w:r>
       <w:proofErr w:type="spellEnd"/>
       <w:r>
         <w:rPr>
-          <w:rFonts w:eastAsia="Times New Roman" w:cstheme="minorHAnsi"/>
-          <w:kern w:val="0"/>
-          <w14:ligatures w14:val="none"/>
-        </w:rPr>
-        <w:t xml:space="preserve">- </w:t>
+          <w:rFonts w:cstheme="minorHAnsi"/>
+          <w:b/>
+          <w:bCs/>
+        </w:rPr>
+        <w:t xml:space="preserve"> Log File Documentation: </w:t>
+      </w:r>
+    </w:p>
+    <w:p>
+      <w:pPr>
+        <w:pStyle w:val="ListParagraph"/>
+        <w:ind w:left="1080"/>
+        <w:rPr>
+          <w:rFonts w:cstheme="minorHAnsi"/>
+        </w:rPr>
+      </w:pPr>
+      <w:r>
+        <w:rPr>
+          <w:rFonts w:cstheme="minorHAnsi"/>
+        </w:rPr>
+        <w:t xml:space="preserve">All findings, including simulation and synthesis results, were documented, with the </w:t>
       </w:r>
       <w:proofErr w:type="spellStart"/>
       <w:r>
         <w:rPr>
-          <w:rFonts w:eastAsia="Times New Roman" w:cstheme="minorHAnsi"/>
-          <w:kern w:val="0"/>
-          <w14:ligatures w14:val="none"/>
-        </w:rPr>
-        <w:t>ferences</w:t>
+          <w:rFonts w:cstheme="minorHAnsi"/>
+        </w:rPr>
+        <w:t>Vivado</w:t>
       </w:r>
       <w:proofErr w:type="spellEnd"/>
       <w:r>
         <w:rPr>
-          <w:rFonts w:eastAsia="Times New Roman" w:cstheme="minorHAnsi"/>
-          <w:kern w:val="0"/>
-          <w14:ligatures w14:val="none"/>
-        </w:rPr>
-        <w:t xml:space="preserve"> between the code which uses only signals and the code which makes use of a variable. </w:t>
-      </w:r>
-    </w:p>
-    <w:p>
-      <w:pPr>
-        <w:rPr>
           <w:rFonts w:cstheme="minorHAnsi"/>
         </w:rPr>
+        <w:t xml:space="preserve"> log file included in the report.</w:t>
+      </w:r>
+    </w:p>
+    <w:p>
+      <w:pPr>
+        <w:rPr>
+          <w:rFonts w:cstheme="minorHAnsi"/>
+        </w:rPr>
       </w:pPr>
     </w:p>
     <w:p>
       <w:pPr>
         <w:pStyle w:val="Heading1"/>
-        <w:rPr>
-          <w:rFonts w:asciiTheme="minorHAnsi" w:hAnsiTheme="minorHAnsi" w:cstheme="minorHAnsi"/>
-        </w:rPr>
-      </w:pPr>
-      <w:r>
-        <w:rPr>
-          <w:rFonts w:asciiTheme="minorHAnsi" w:hAnsiTheme="minorHAnsi" w:cstheme="minorHAnsi"/>
-        </w:rPr>
+      </w:pPr>
+      <w:bookmarkStart w:id="9" w:name="_Toc151762192"/>
+      <w:proofErr w:type="gramStart"/>
+      <w:r>
+        <w:t>Results :</w:t>
+      </w:r>
+      <w:bookmarkEnd w:id="9"/>
+      <w:proofErr w:type="gramEnd"/>
+    </w:p>
+    <w:p/>
+    <w:p>
+      <w:pPr>
+        <w:rPr>
+          <w:rFonts w:cstheme="minorHAnsi"/>
+        </w:rPr>
+      </w:pPr>
+      <w:r>
+        <w:t xml:space="preserve">After successfully implementing our conceptual circuit into an VHDL code, we had to write a test bench to simulate a little set of scenarios. The scenarios involved </w:t>
+      </w:r>
+      <w:r>
+        <w:rPr>
+          <w:rFonts w:cstheme="minorHAnsi"/>
+        </w:rPr>
+        <w:t>normal occupancy tracking</w:t>
+      </w:r>
+      <w:r>
+        <w:rPr>
+          <w:rFonts w:cstheme="minorHAnsi"/>
+          <w:b/>
+          <w:bCs/>
+        </w:rPr>
+        <w:t xml:space="preserve"> </w:t>
+      </w:r>
+      <w:r>
+        <w:rPr>
+          <w:rFonts w:cstheme="minorHAnsi"/>
+        </w:rPr>
+        <w:t>for regular values from 0 to 63</w:t>
+      </w:r>
+      <w:r>
+        <w:t xml:space="preserve">, </w:t>
+      </w:r>
+      <w:r>
+        <w:rPr>
+          <w:rFonts w:cstheme="minorHAnsi"/>
+        </w:rPr>
+        <w:t>threshold reaching</w:t>
+      </w:r>
+      <w:r>
+        <w:rPr>
+          <w:rFonts w:cstheme="minorHAnsi"/>
+        </w:rPr>
+        <w:t xml:space="preserve"> for values over 63 and the</w:t>
+      </w:r>
+      <w:r>
+        <w:t xml:space="preserve"> </w:t>
+      </w:r>
+      <w:r>
+        <w:rPr>
+          <w:rFonts w:cstheme="minorHAnsi"/>
+        </w:rPr>
+        <w:t>reset mechanism activation</w:t>
+      </w:r>
+      <w:r>
+        <w:rPr>
+          <w:rFonts w:cstheme="minorHAnsi"/>
+        </w:rPr>
+        <w:t xml:space="preserve"> that allow to restart the tracking at any </w:t>
+      </w:r>
+      <w:r>
+        <w:rPr>
+          <w:rFonts w:cstheme="minorHAnsi"/>
+        </w:rPr>
+        <w:t>stage. Here</w:t>
+      </w:r>
+      <w:r>
+        <w:rPr>
+          <w:rFonts w:cstheme="minorHAnsi"/>
+        </w:rPr>
+        <w:t xml:space="preserve"> was </w:t>
+      </w:r>
+      <w:r>
+        <w:rPr>
+          <w:rFonts w:cstheme="minorHAnsi"/>
+        </w:rPr>
+        <w:t xml:space="preserve">the </w:t>
+      </w:r>
+      <w:r>
+        <w:rPr>
+          <w:rFonts w:cstheme="minorHAnsi"/>
+        </w:rPr>
+        <w:t>simulation result.</w:t>
+      </w:r>
+    </w:p>
+    <w:p>
+      <w:pPr>
+        <w:rPr>
+          <w:rFonts w:cstheme="minorHAnsi"/>
+        </w:rPr>
+      </w:pPr>
+    </w:p>
+    <w:p>
+      <w:pPr>
+        <w:rPr>
+          <w:rFonts w:cstheme="minorHAnsi"/>
+        </w:rPr>
+      </w:pPr>
+      <w:r>
+        <w:rPr>
+          <w:rFonts w:cstheme="minorHAnsi"/>
+          <w:noProof/>
+        </w:rPr>
+        <w:drawing>
+          <wp:inline distT="0" distB="0" distL="0" distR="0" wp14:anchorId="77BE6603" wp14:editId="2D40EE7D">
+            <wp:extent cx="5943600" cy="3087370"/>
+            <wp:effectExtent l="0" t="0" r="0" b="0"/>
+            <wp:docPr id="1458694064" name="Picture 1"/>
+            <wp:cNvGraphicFramePr>
+              <a:graphicFrameLocks xmlns:a="http://schemas.openxmlformats.org/drawingml/2006/main" noChangeAspect="1"/>
+            </wp:cNvGraphicFramePr>
+            <a:graphic xmlns:a="http://schemas.openxmlformats.org/drawingml/2006/main">
+              <a:graphicData uri="http://schemas.openxmlformats.org/drawingml/2006/picture">
+                <pic:pic xmlns:pic="http://schemas.openxmlformats.org/drawingml/2006/picture">
+                  <pic:nvPicPr>
+                    <pic:cNvPr id="1458694064" name="Picture 1458694064"/>
+                    <pic:cNvPicPr/>
+                  </pic:nvPicPr>
+                  <pic:blipFill>
+                    <a:blip r:embed="rId8" cstate="print">
+                      <a:extLst>
+                        <a:ext uri="{28A0092B-C50C-407E-A947-70E740481C1C}">
+                          <a14:useLocalDpi xmlns:a14="http://schemas.microsoft.com/office/drawing/2010/main" val="0"/>
+                        </a:ext>
+                      </a:extLst>
+                    </a:blip>
+                    <a:stretch>
+                      <a:fillRect/>
+                    </a:stretch>
+                  </pic:blipFill>
+                  <pic:spPr>
+                    <a:xfrm>
+                      <a:off x="0" y="0"/>
+                      <a:ext cx="5943600" cy="3087370"/>
+                    </a:xfrm>
+                    <a:prstGeom prst="rect">
+                      <a:avLst/>
+                    </a:prstGeom>
+                  </pic:spPr>
+                </pic:pic>
+              </a:graphicData>
+            </a:graphic>
+          </wp:inline>
+        </w:drawing>
+      </w:r>
+    </w:p>
+    <w:p>
+      <w:pPr>
+        <w:pStyle w:val="Heading3"/>
+      </w:pPr>
+      <w:bookmarkStart w:id="10" w:name="_Toc151762193"/>
+      <w:r>
+        <w:t xml:space="preserve">Figure </w:t>
+      </w:r>
+      <w:r>
+        <w:t>2</w:t>
+      </w:r>
+      <w:r>
+        <w:t xml:space="preserve">: </w:t>
+      </w:r>
+      <w:r>
+        <w:t>Modelsim testbench results</w:t>
+      </w:r>
+      <w:bookmarkEnd w:id="10"/>
+    </w:p>
+    <w:p/>
+    <w:p>
+      <w:r>
+        <w:t>The 3 scenarios are tested here. We can notice that the out1 signal is activated after the in1 signal has been activated 65 times and in2 has been activated one time. This result imply that our system handles normal occupancy tracking and occupancy passed the threshold. We can also notice that after the reset signal, the out1 goes down to zero. Which imply that our light goes of since our system was r</w:t>
+      </w:r>
+      <w:r>
+        <w:t>einitialised.</w:t>
+      </w:r>
+    </w:p>
+    <w:p/>
+    <w:p>
+      <w:r>
+        <w:t xml:space="preserve">We also implemented our VHDL code using Verilog to verify that the proper design was implemented. Here </w:t>
+      </w:r>
+      <w:proofErr w:type="gramStart"/>
+      <w:r>
+        <w:t xml:space="preserve">was </w:t>
+      </w:r>
+      <w:r>
+        <w:t xml:space="preserve"> </w:t>
+      </w:r>
+      <w:r>
+        <w:t>the</w:t>
+      </w:r>
+      <w:proofErr w:type="gramEnd"/>
+      <w:r>
+        <w:t xml:space="preserve"> implementation result.</w:t>
+      </w:r>
+    </w:p>
+    <w:p>
+      <w:r>
+        <w:rPr>
+          <w:noProof/>
+        </w:rPr>
+        <w:lastRenderedPageBreak/>
+        <w:drawing>
+          <wp:inline distT="0" distB="0" distL="0" distR="0" wp14:anchorId="596853C3" wp14:editId="3D8F42E7">
+            <wp:extent cx="5895569" cy="2268071"/>
+            <wp:effectExtent l="0" t="0" r="0" b="5715"/>
+            <wp:docPr id="1672413297" name="Picture 2" descr="A computer screen shot of a computer&#10;&#10;Description automatically generated"/>
+            <wp:cNvGraphicFramePr>
+              <a:graphicFrameLocks xmlns:a="http://schemas.openxmlformats.org/drawingml/2006/main" noChangeAspect="1"/>
+            </wp:cNvGraphicFramePr>
+            <a:graphic xmlns:a="http://schemas.openxmlformats.org/drawingml/2006/main">
+              <a:graphicData uri="http://schemas.openxmlformats.org/drawingml/2006/picture">
+                <pic:pic xmlns:pic="http://schemas.openxmlformats.org/drawingml/2006/picture">
+                  <pic:nvPicPr>
+                    <pic:cNvPr id="1672413297" name="Picture 2" descr="A computer screen shot of a computer&#10;&#10;Description automatically generated"/>
+                    <pic:cNvPicPr/>
+                  </pic:nvPicPr>
+                  <pic:blipFill rotWithShape="1">
+                    <a:blip r:embed="rId9">
+                      <a:extLst>
+                        <a:ext uri="{28A0092B-C50C-407E-A947-70E740481C1C}">
+                          <a14:useLocalDpi xmlns:a14="http://schemas.microsoft.com/office/drawing/2010/main" val="0"/>
+                        </a:ext>
+                      </a:extLst>
+                    </a:blip>
+                    <a:srcRect l="34480" t="21258" r="924" b="34563"/>
+                    <a:stretch/>
+                  </pic:blipFill>
+                  <pic:spPr bwMode="auto">
+                    <a:xfrm>
+                      <a:off x="0" y="0"/>
+                      <a:ext cx="5933349" cy="2282605"/>
+                    </a:xfrm>
+                    <a:prstGeom prst="rect">
+                      <a:avLst/>
+                    </a:prstGeom>
+                    <a:ln>
+                      <a:noFill/>
+                    </a:ln>
+                    <a:extLst>
+                      <a:ext uri="{53640926-AAD7-44D8-BBD7-CCE9431645EC}">
+                        <a14:shadowObscured xmlns:a14="http://schemas.microsoft.com/office/drawing/2010/main"/>
+                      </a:ext>
+                    </a:extLst>
+                  </pic:spPr>
+                </pic:pic>
+              </a:graphicData>
+            </a:graphic>
+          </wp:inline>
+        </w:drawing>
+      </w:r>
+    </w:p>
+    <w:p>
+      <w:pPr>
+        <w:pStyle w:val="Heading3"/>
+      </w:pPr>
+      <w:bookmarkStart w:id="11" w:name="_Toc151762194"/>
+      <w:r>
+        <w:t xml:space="preserve">Figure </w:t>
+      </w:r>
+      <w:r>
+        <w:t>3</w:t>
+      </w:r>
+      <w:r>
+        <w:t xml:space="preserve">: </w:t>
+      </w:r>
+      <w:r>
+        <w:t>Verilog</w:t>
+      </w:r>
+      <w:r>
+        <w:t xml:space="preserve"> </w:t>
+      </w:r>
+      <w:r>
+        <w:t>Schematic diagram</w:t>
+      </w:r>
+      <w:bookmarkEnd w:id="11"/>
+    </w:p>
+    <w:p>
+      <w:pPr>
+        <w:pStyle w:val="Heading2"/>
+      </w:pPr>
+    </w:p>
+    <w:p>
+      <w:r>
+        <w:t>The diagram implemented correspond to the conceptual diagram and a more detailed diagram is available in the appendixes section.</w:t>
+      </w:r>
+    </w:p>
+    <w:p/>
+    <w:p>
+      <w:pPr>
+        <w:pStyle w:val="Heading1"/>
+      </w:pPr>
+      <w:bookmarkStart w:id="12" w:name="_Toc151762195"/>
+      <w:r>
         <w:t>Conclusions:</w:t>
       </w:r>
+      <w:bookmarkEnd w:id="12"/>
+    </w:p>
+    <w:p/>
+    <w:p>
+      <w:pPr>
+        <w:rPr>
+          <w:rFonts w:asciiTheme="majorHAnsi" w:eastAsiaTheme="majorEastAsia" w:hAnsiTheme="majorHAnsi" w:cstheme="majorBidi"/>
+          <w:color w:val="2F5496" w:themeColor="accent1" w:themeShade="BF"/>
+          <w:sz w:val="32"/>
+          <w:szCs w:val="32"/>
+        </w:rPr>
+      </w:pPr>
+      <w:r>
+        <w:tab/>
+      </w:r>
+      <w:r>
+        <w:t xml:space="preserve">In conclusion, this project successfully achieved its aim of designing a digital system for room occupancy monitoring. The methodologies applied from VHDL modeling to simulation and schematic analysis, were effective in </w:t>
+      </w:r>
+      <w:r>
+        <w:t>evaluating</w:t>
+      </w:r>
+      <w:r>
+        <w:t xml:space="preserve"> a system functional</w:t>
+      </w:r>
+      <w:r>
+        <w:t xml:space="preserve">ity and </w:t>
+      </w:r>
+      <w:r>
+        <w:t>design</w:t>
+      </w:r>
+      <w:r>
+        <w:t xml:space="preserve">. </w:t>
+      </w:r>
+      <w:r>
+        <w:t>The results from the various tests conducted validate the system's reliability and responsiveness, making it a viable solution for occupancy tracking in real-world applications.</w:t>
+      </w:r>
+      <w:r>
+        <w:br w:type="page"/>
+      </w:r>
+    </w:p>
+    <w:p>
+      <w:pPr>
+        <w:pStyle w:val="Heading1"/>
+      </w:pPr>
+      <w:bookmarkStart w:id="13" w:name="_Toc151762196"/>
+      <w:r>
+        <w:lastRenderedPageBreak/>
+        <w:t>Appendi</w:t>
+      </w:r>
+      <w:r>
+        <w:t>x</w:t>
+      </w:r>
+      <w:r>
+        <w:t>es</w:t>
+      </w:r>
+      <w:r>
+        <w:t>:</w:t>
+      </w:r>
+      <w:bookmarkEnd w:id="13"/>
     </w:p>
     <w:p>
       <w:pPr>
@@ -1080,15 +3044,87 @@
           <w:rFonts w:cstheme="minorHAnsi"/>
         </w:rPr>
       </w:pPr>
-    </w:p>
-    <w:p>
-      <w:pPr>
-        <w:pStyle w:val="Heading1"/>
-      </w:pPr>
-    </w:p>
+      <w:r>
+        <w:rPr>
+          <w:rFonts w:cstheme="minorHAnsi"/>
+          <w:noProof/>
+        </w:rPr>
+        <w:drawing>
+          <wp:inline distT="0" distB="0" distL="0" distR="0" wp14:anchorId="28097876" wp14:editId="060E6A8E">
+            <wp:extent cx="5943472" cy="3311236"/>
+            <wp:effectExtent l="0" t="0" r="0" b="0"/>
+            <wp:docPr id="2036086692" name="Picture 3"/>
+            <wp:cNvGraphicFramePr>
+              <a:graphicFrameLocks xmlns:a="http://schemas.openxmlformats.org/drawingml/2006/main" noChangeAspect="1"/>
+            </wp:cNvGraphicFramePr>
+            <a:graphic xmlns:a="http://schemas.openxmlformats.org/drawingml/2006/main">
+              <a:graphicData uri="http://schemas.openxmlformats.org/drawingml/2006/picture">
+                <pic:pic xmlns:pic="http://schemas.openxmlformats.org/drawingml/2006/picture">
+                  <pic:nvPicPr>
+                    <pic:cNvPr id="2036086692" name="Picture 2036086692"/>
+                    <pic:cNvPicPr/>
+                  </pic:nvPicPr>
+                  <pic:blipFill rotWithShape="1">
+                    <a:blip r:embed="rId10">
+                      <a:extLst>
+                        <a:ext uri="{28A0092B-C50C-407E-A947-70E740481C1C}">
+                          <a14:useLocalDpi xmlns:a14="http://schemas.microsoft.com/office/drawing/2010/main" val="0"/>
+                        </a:ext>
+                      </a:extLst>
+                    </a:blip>
+                    <a:srcRect t="29900" b="27049"/>
+                    <a:stretch/>
+                  </pic:blipFill>
+                  <pic:spPr bwMode="auto">
+                    <a:xfrm>
+                      <a:off x="0" y="0"/>
+                      <a:ext cx="5943600" cy="3311307"/>
+                    </a:xfrm>
+                    <a:prstGeom prst="rect">
+                      <a:avLst/>
+                    </a:prstGeom>
+                    <a:ln>
+                      <a:noFill/>
+                    </a:ln>
+                    <a:extLst>
+                      <a:ext uri="{53640926-AAD7-44D8-BBD7-CCE9431645EC}">
+                        <a14:shadowObscured xmlns:a14="http://schemas.microsoft.com/office/drawing/2010/main"/>
+                      </a:ext>
+                    </a:extLst>
+                  </pic:spPr>
+                </pic:pic>
+              </a:graphicData>
+            </a:graphic>
+          </wp:inline>
+        </w:drawing>
+      </w:r>
+    </w:p>
+    <w:p>
+      <w:pPr>
+        <w:pStyle w:val="Heading3"/>
+      </w:pPr>
+      <w:bookmarkStart w:id="14" w:name="_Toc151762197"/>
+      <w:r>
+        <w:t xml:space="preserve">Figure </w:t>
+      </w:r>
+      <w:r>
+        <w:t>4</w:t>
+      </w:r>
+      <w:r>
+        <w:t xml:space="preserve">: </w:t>
+      </w:r>
+      <w:r>
+        <w:t xml:space="preserve">Detailed </w:t>
+      </w:r>
+      <w:r>
+        <w:t>Verilog Schematic diagram</w:t>
+      </w:r>
+      <w:bookmarkEnd w:id="14"/>
+    </w:p>
+    <w:p/>
     <w:sectPr>
-      <w:footerReference w:type="even" r:id="rId7"/>
-      <w:footerReference w:type="default" r:id="rId8"/>
+      <w:footerReference w:type="even" r:id="rId11"/>
+      <w:footerReference w:type="default" r:id="rId12"/>
       <w:pgSz w:w="12240" w:h="15840"/>
       <w:pgMar w:top="1440" w:right="1440" w:bottom="1440" w:left="1440" w:header="708" w:footer="708" w:gutter="0"/>
       <w:pgNumType w:start="0"/>
@@ -1300,6 +3336,92 @@
 <file path=word/numbering.xml><?xml version="1.0" encoding="utf-8"?>
 <w:numbering xmlns:wpc="http://schemas.microsoft.com/office/word/2010/wordprocessingCanvas" xmlns:cx="http://schemas.microsoft.com/office/drawing/2014/chartex" xmlns:cx1="http://schemas.microsoft.com/office/drawing/2015/9/8/chartex" xmlns:cx2="http://schemas.microsoft.com/office/drawing/2015/10/21/chartex" xmlns:cx3="http://schemas.microsoft.com/office/drawing/2016/5/9/chartex" xmlns:cx4="http://schemas.microsoft.com/office/drawing/2016/5/10/chartex" xmlns:cx5="http://schemas.microsoft.com/office/drawing/2016/5/11/chartex" xmlns:cx6="http://schemas.microsoft.com/office/drawing/2016/5/12/chartex" xmlns:cx7="http://schemas.microsoft.com/office/drawing/2016/5/13/chartex" xmlns:cx8="http://schemas.microsoft.com/office/drawing/2016/5/14/chartex" xmlns:mc="http://schemas.openxmlformats.org/markup-compatibility/2006" xmlns:aink="http://schemas.microsoft.com/office/drawing/2016/ink" xmlns:am3d="http://schemas.microsoft.com/office/drawing/2017/model3d" xmlns:o="urn:schemas-microsoft-com:office:office" xmlns:oel="http://schemas.microsoft.com/office/2019/extlst" xmlns:r="http://schemas.openxmlformats.org/officeDocument/2006/relationships" xmlns:m="http://schemas.openxmlformats.org/officeDocument/2006/math" xmlns:v="urn:schemas-microsoft-com:vml" xmlns:wp14="http://schemas.microsoft.com/office/word/2010/wordprocessingDrawing" xmlns:wp="http://schemas.openxmlformats.org/drawingml/2006/wordprocessingDrawing" xmlns:w10="urn:schemas-microsoft-com:office:word" xmlns:w="http://schemas.openxmlformats.org/wordprocessingml/2006/main" xmlns:w14="http://schemas.microsoft.com/office/word/2010/wordml" xmlns:w15="http://schemas.microsoft.com/office/word/2012/wordml" xmlns:w16cex="http://schemas.microsoft.com/office/word/2018/wordml/cex" xmlns:w16cid="http://schemas.microsoft.com/office/word/2016/wordml/cid" xmlns:w16="http://schemas.microsoft.com/office/word/2018/wordml" xmlns:w16sdtdh="http://schemas.microsoft.com/office/word/2020/wordml/sdtdatahash" xmlns:w16se="http://schemas.microsoft.com/office/word/2015/wordml/symex" xmlns:wpg="http://schemas.microsoft.com/office/word/2010/wordprocessingGroup" xmlns:wpi="http://schemas.microsoft.com/office/word/2010/wordprocessingInk" xmlns:wne="http://schemas.microsoft.com/office/word/2006/wordml" xmlns:wps="http://schemas.microsoft.com/office/word/2010/wordprocessingShape" mc:Ignorable="w14 w15 w16se w16cid w16 w16cex w16sdtdh wp14">
   <w:abstractNum w:abstractNumId="0" w15:restartNumberingAfterBreak="0">
+    <w:nsid w:val="00573642"/>
+    <w:multiLevelType w:val="hybridMultilevel"/>
+    <w:tmpl w:val="7894484E"/>
+    <w:lvl w:ilvl="0" w:tplc="0409000F">
+      <w:start w:val="1"/>
+      <w:numFmt w:val="decimal"/>
+      <w:lvlText w:val="%1."/>
+      <w:lvlJc w:val="left"/>
+      <w:pPr>
+        <w:ind w:left="720" w:hanging="360"/>
+      </w:pPr>
+    </w:lvl>
+    <w:lvl w:ilvl="1" w:tplc="04090019" w:tentative="1">
+      <w:start w:val="1"/>
+      <w:numFmt w:val="lowerLetter"/>
+      <w:lvlText w:val="%2."/>
+      <w:lvlJc w:val="left"/>
+      <w:pPr>
+        <w:ind w:left="1440" w:hanging="360"/>
+      </w:pPr>
+    </w:lvl>
+    <w:lvl w:ilvl="2" w:tplc="0409001B" w:tentative="1">
+      <w:start w:val="1"/>
+      <w:numFmt w:val="lowerRoman"/>
+      <w:lvlText w:val="%3."/>
+      <w:lvlJc w:val="right"/>
+      <w:pPr>
+        <w:ind w:left="2160" w:hanging="180"/>
+      </w:pPr>
+    </w:lvl>
+    <w:lvl w:ilvl="3" w:tplc="0409000F" w:tentative="1">
+      <w:start w:val="1"/>
+      <w:numFmt w:val="decimal"/>
+      <w:lvlText w:val="%4."/>
+      <w:lvlJc w:val="left"/>
+      <w:pPr>
+        <w:ind w:left="2880" w:hanging="360"/>
+      </w:pPr>
+    </w:lvl>
+    <w:lvl w:ilvl="4" w:tplc="04090019" w:tentative="1">
+      <w:start w:val="1"/>
+      <w:numFmt w:val="lowerLetter"/>
+      <w:lvlText w:val="%5."/>
+      <w:lvlJc w:val="left"/>
+      <w:pPr>
+        <w:ind w:left="3600" w:hanging="360"/>
+      </w:pPr>
+    </w:lvl>
+    <w:lvl w:ilvl="5" w:tplc="0409001B" w:tentative="1">
+      <w:start w:val="1"/>
+      <w:numFmt w:val="lowerRoman"/>
+      <w:lvlText w:val="%6."/>
+      <w:lvlJc w:val="right"/>
+      <w:pPr>
+        <w:ind w:left="4320" w:hanging="180"/>
+      </w:pPr>
+    </w:lvl>
+    <w:lvl w:ilvl="6" w:tplc="0409000F" w:tentative="1">
+      <w:start w:val="1"/>
+      <w:numFmt w:val="decimal"/>
+      <w:lvlText w:val="%7."/>
+      <w:lvlJc w:val="left"/>
+      <w:pPr>
+        <w:ind w:left="5040" w:hanging="360"/>
+      </w:pPr>
+    </w:lvl>
+    <w:lvl w:ilvl="7" w:tplc="04090019" w:tentative="1">
+      <w:start w:val="1"/>
+      <w:numFmt w:val="lowerLetter"/>
+      <w:lvlText w:val="%8."/>
+      <w:lvlJc w:val="left"/>
+      <w:pPr>
+        <w:ind w:left="5760" w:hanging="360"/>
+      </w:pPr>
+    </w:lvl>
+    <w:lvl w:ilvl="8" w:tplc="0409001B" w:tentative="1">
+      <w:start w:val="1"/>
+      <w:numFmt w:val="lowerRoman"/>
+      <w:lvlText w:val="%9."/>
+      <w:lvlJc w:val="right"/>
+      <w:pPr>
+        <w:ind w:left="6480" w:hanging="180"/>
+      </w:pPr>
+    </w:lvl>
+  </w:abstractNum>
+  <w:abstractNum w:abstractNumId="1" w15:restartNumberingAfterBreak="0">
     <w:nsid w:val="02A6465C"/>
     <w:multiLevelType w:val="hybridMultilevel"/>
     <w:tmpl w:val="1ABC0A86"/>
@@ -1385,7 +3507,7 @@
       </w:pPr>
     </w:lvl>
   </w:abstractNum>
-  <w:abstractNum w:abstractNumId="1" w15:restartNumberingAfterBreak="0">
+  <w:abstractNum w:abstractNumId="2" w15:restartNumberingAfterBreak="0">
     <w:nsid w:val="0DE70A22"/>
     <w:multiLevelType w:val="hybridMultilevel"/>
     <w:tmpl w:val="C9E6F82E"/>
@@ -1498,7 +3620,7 @@
       </w:rPr>
     </w:lvl>
   </w:abstractNum>
-  <w:abstractNum w:abstractNumId="2" w15:restartNumberingAfterBreak="0">
+  <w:abstractNum w:abstractNumId="3" w15:restartNumberingAfterBreak="0">
     <w:nsid w:val="10FC52CD"/>
     <w:multiLevelType w:val="multilevel"/>
     <w:tmpl w:val="99F4CB3A"/>
@@ -1611,7 +3733,7 @@
       </w:pPr>
     </w:lvl>
   </w:abstractNum>
-  <w:abstractNum w:abstractNumId="3" w15:restartNumberingAfterBreak="0">
+  <w:abstractNum w:abstractNumId="4" w15:restartNumberingAfterBreak="0">
     <w:nsid w:val="126140BA"/>
     <w:multiLevelType w:val="hybridMultilevel"/>
     <w:tmpl w:val="01B4D202"/>
@@ -1724,7 +3846,7 @@
       </w:rPr>
     </w:lvl>
   </w:abstractNum>
-  <w:abstractNum w:abstractNumId="4" w15:restartNumberingAfterBreak="0">
+  <w:abstractNum w:abstractNumId="5" w15:restartNumberingAfterBreak="0">
     <w:nsid w:val="12784661"/>
     <w:multiLevelType w:val="hybridMultilevel"/>
     <w:tmpl w:val="96B4FE7A"/>
@@ -1837,7 +3959,7 @@
       </w:rPr>
     </w:lvl>
   </w:abstractNum>
-  <w:abstractNum w:abstractNumId="5" w15:restartNumberingAfterBreak="0">
+  <w:abstractNum w:abstractNumId="6" w15:restartNumberingAfterBreak="0">
     <w:nsid w:val="135D1255"/>
     <w:multiLevelType w:val="hybridMultilevel"/>
     <w:tmpl w:val="2AB25D4E"/>
@@ -1923,7 +4045,7 @@
       </w:pPr>
     </w:lvl>
   </w:abstractNum>
-  <w:abstractNum w:abstractNumId="6" w15:restartNumberingAfterBreak="0">
+  <w:abstractNum w:abstractNumId="7" w15:restartNumberingAfterBreak="0">
     <w:nsid w:val="18844585"/>
     <w:multiLevelType w:val="hybridMultilevel"/>
     <w:tmpl w:val="A0C29E42"/>
@@ -2009,7 +4131,7 @@
       </w:pPr>
     </w:lvl>
   </w:abstractNum>
-  <w:abstractNum w:abstractNumId="7" w15:restartNumberingAfterBreak="0">
+  <w:abstractNum w:abstractNumId="8" w15:restartNumberingAfterBreak="0">
     <w:nsid w:val="24760ABF"/>
     <w:multiLevelType w:val="hybridMultilevel"/>
     <w:tmpl w:val="0C44112C"/>
@@ -2122,7 +4244,7 @@
       </w:rPr>
     </w:lvl>
   </w:abstractNum>
-  <w:abstractNum w:abstractNumId="8" w15:restartNumberingAfterBreak="0">
+  <w:abstractNum w:abstractNumId="9" w15:restartNumberingAfterBreak="0">
     <w:nsid w:val="26652CF3"/>
     <w:multiLevelType w:val="hybridMultilevel"/>
     <w:tmpl w:val="B834256A"/>
@@ -2211,7 +4333,7 @@
       </w:pPr>
     </w:lvl>
   </w:abstractNum>
-  <w:abstractNum w:abstractNumId="9" w15:restartNumberingAfterBreak="0">
+  <w:abstractNum w:abstractNumId="10" w15:restartNumberingAfterBreak="0">
     <w:nsid w:val="26DF6865"/>
     <w:multiLevelType w:val="hybridMultilevel"/>
     <w:tmpl w:val="5B16C24E"/>
@@ -2324,7 +4446,7 @@
       </w:rPr>
     </w:lvl>
   </w:abstractNum>
-  <w:abstractNum w:abstractNumId="10" w15:restartNumberingAfterBreak="0">
+  <w:abstractNum w:abstractNumId="11" w15:restartNumberingAfterBreak="0">
     <w:nsid w:val="2A6C3220"/>
     <w:multiLevelType w:val="hybridMultilevel"/>
     <w:tmpl w:val="6D4A46E4"/>
@@ -2410,7 +4532,7 @@
       </w:pPr>
     </w:lvl>
   </w:abstractNum>
-  <w:abstractNum w:abstractNumId="11" w15:restartNumberingAfterBreak="0">
+  <w:abstractNum w:abstractNumId="12" w15:restartNumberingAfterBreak="0">
     <w:nsid w:val="2D5A0F0F"/>
     <w:multiLevelType w:val="hybridMultilevel"/>
     <w:tmpl w:val="A5982040"/>
@@ -2496,7 +4618,7 @@
       </w:pPr>
     </w:lvl>
   </w:abstractNum>
-  <w:abstractNum w:abstractNumId="12" w15:restartNumberingAfterBreak="0">
+  <w:abstractNum w:abstractNumId="13" w15:restartNumberingAfterBreak="0">
     <w:nsid w:val="2ED276AE"/>
     <w:multiLevelType w:val="hybridMultilevel"/>
     <w:tmpl w:val="609802D4"/>
@@ -2609,7 +4731,93 @@
       </w:rPr>
     </w:lvl>
   </w:abstractNum>
-  <w:abstractNum w:abstractNumId="13" w15:restartNumberingAfterBreak="0">
+  <w:abstractNum w:abstractNumId="14" w15:restartNumberingAfterBreak="0">
+    <w:nsid w:val="351B11EB"/>
+    <w:multiLevelType w:val="hybridMultilevel"/>
+    <w:tmpl w:val="602CF75C"/>
+    <w:lvl w:ilvl="0" w:tplc="0409000F">
+      <w:start w:val="1"/>
+      <w:numFmt w:val="decimal"/>
+      <w:lvlText w:val="%1."/>
+      <w:lvlJc w:val="left"/>
+      <w:pPr>
+        <w:ind w:left="720" w:hanging="360"/>
+      </w:pPr>
+    </w:lvl>
+    <w:lvl w:ilvl="1" w:tplc="04090019" w:tentative="1">
+      <w:start w:val="1"/>
+      <w:numFmt w:val="lowerLetter"/>
+      <w:lvlText w:val="%2."/>
+      <w:lvlJc w:val="left"/>
+      <w:pPr>
+        <w:ind w:left="1440" w:hanging="360"/>
+      </w:pPr>
+    </w:lvl>
+    <w:lvl w:ilvl="2" w:tplc="0409001B" w:tentative="1">
+      <w:start w:val="1"/>
+      <w:numFmt w:val="lowerRoman"/>
+      <w:lvlText w:val="%3."/>
+      <w:lvlJc w:val="right"/>
+      <w:pPr>
+        <w:ind w:left="2160" w:hanging="180"/>
+      </w:pPr>
+    </w:lvl>
+    <w:lvl w:ilvl="3" w:tplc="0409000F" w:tentative="1">
+      <w:start w:val="1"/>
+      <w:numFmt w:val="decimal"/>
+      <w:lvlText w:val="%4."/>
+      <w:lvlJc w:val="left"/>
+      <w:pPr>
+        <w:ind w:left="2880" w:hanging="360"/>
+      </w:pPr>
+    </w:lvl>
+    <w:lvl w:ilvl="4" w:tplc="04090019" w:tentative="1">
+      <w:start w:val="1"/>
+      <w:numFmt w:val="lowerLetter"/>
+      <w:lvlText w:val="%5."/>
+      <w:lvlJc w:val="left"/>
+      <w:pPr>
+        <w:ind w:left="3600" w:hanging="360"/>
+      </w:pPr>
+    </w:lvl>
+    <w:lvl w:ilvl="5" w:tplc="0409001B" w:tentative="1">
+      <w:start w:val="1"/>
+      <w:numFmt w:val="lowerRoman"/>
+      <w:lvlText w:val="%6."/>
+      <w:lvlJc w:val="right"/>
+      <w:pPr>
+        <w:ind w:left="4320" w:hanging="180"/>
+      </w:pPr>
+    </w:lvl>
+    <w:lvl w:ilvl="6" w:tplc="0409000F" w:tentative="1">
+      <w:start w:val="1"/>
+      <w:numFmt w:val="decimal"/>
+      <w:lvlText w:val="%7."/>
+      <w:lvlJc w:val="left"/>
+      <w:pPr>
+        <w:ind w:left="5040" w:hanging="360"/>
+      </w:pPr>
+    </w:lvl>
+    <w:lvl w:ilvl="7" w:tplc="04090019" w:tentative="1">
+      <w:start w:val="1"/>
+      <w:numFmt w:val="lowerLetter"/>
+      <w:lvlText w:val="%8."/>
+      <w:lvlJc w:val="left"/>
+      <w:pPr>
+        <w:ind w:left="5760" w:hanging="360"/>
+      </w:pPr>
+    </w:lvl>
+    <w:lvl w:ilvl="8" w:tplc="0409001B" w:tentative="1">
+      <w:start w:val="1"/>
+      <w:numFmt w:val="lowerRoman"/>
+      <w:lvlText w:val="%9."/>
+      <w:lvlJc w:val="right"/>
+      <w:pPr>
+        <w:ind w:left="6480" w:hanging="180"/>
+      </w:pPr>
+    </w:lvl>
+  </w:abstractNum>
+  <w:abstractNum w:abstractNumId="15" w15:restartNumberingAfterBreak="0">
     <w:nsid w:val="3A813272"/>
     <w:multiLevelType w:val="hybridMultilevel"/>
     <w:tmpl w:val="0E88B3C0"/>
@@ -2722,7 +4930,7 @@
       </w:rPr>
     </w:lvl>
   </w:abstractNum>
-  <w:abstractNum w:abstractNumId="14" w15:restartNumberingAfterBreak="0">
+  <w:abstractNum w:abstractNumId="16" w15:restartNumberingAfterBreak="0">
     <w:nsid w:val="3CAE2E1E"/>
     <w:multiLevelType w:val="hybridMultilevel"/>
     <w:tmpl w:val="2520C258"/>
@@ -2835,7 +5043,7 @@
       </w:rPr>
     </w:lvl>
   </w:abstractNum>
-  <w:abstractNum w:abstractNumId="15" w15:restartNumberingAfterBreak="0">
+  <w:abstractNum w:abstractNumId="17" w15:restartNumberingAfterBreak="0">
     <w:nsid w:val="41D954EF"/>
     <w:multiLevelType w:val="hybridMultilevel"/>
     <w:tmpl w:val="334069EE"/>
@@ -2948,7 +5156,120 @@
       </w:rPr>
     </w:lvl>
   </w:abstractNum>
-  <w:abstractNum w:abstractNumId="16" w15:restartNumberingAfterBreak="0">
+  <w:abstractNum w:abstractNumId="18" w15:restartNumberingAfterBreak="0">
+    <w:nsid w:val="4C8716B7"/>
+    <w:multiLevelType w:val="hybridMultilevel"/>
+    <w:tmpl w:val="D11E23CC"/>
+    <w:lvl w:ilvl="0" w:tplc="04090001">
+      <w:start w:val="1"/>
+      <w:numFmt w:val="bullet"/>
+      <w:lvlText w:val=""/>
+      <w:lvlJc w:val="left"/>
+      <w:pPr>
+        <w:ind w:left="1080" w:hanging="360"/>
+      </w:pPr>
+      <w:rPr>
+        <w:rFonts w:ascii="Symbol" w:hAnsi="Symbol" w:hint="default"/>
+      </w:rPr>
+    </w:lvl>
+    <w:lvl w:ilvl="1" w:tplc="04090003" w:tentative="1">
+      <w:start w:val="1"/>
+      <w:numFmt w:val="bullet"/>
+      <w:lvlText w:val="o"/>
+      <w:lvlJc w:val="left"/>
+      <w:pPr>
+        <w:ind w:left="1800" w:hanging="360"/>
+      </w:pPr>
+      <w:rPr>
+        <w:rFonts w:ascii="Courier New" w:hAnsi="Courier New" w:cs="Courier New" w:hint="default"/>
+      </w:rPr>
+    </w:lvl>
+    <w:lvl w:ilvl="2" w:tplc="04090005" w:tentative="1">
+      <w:start w:val="1"/>
+      <w:numFmt w:val="bullet"/>
+      <w:lvlText w:val=""/>
+      <w:lvlJc w:val="left"/>
+      <w:pPr>
+        <w:ind w:left="2520" w:hanging="360"/>
+      </w:pPr>
+      <w:rPr>
+        <w:rFonts w:ascii="Wingdings" w:hAnsi="Wingdings" w:hint="default"/>
+      </w:rPr>
+    </w:lvl>
+    <w:lvl w:ilvl="3" w:tplc="04090001" w:tentative="1">
+      <w:start w:val="1"/>
+      <w:numFmt w:val="bullet"/>
+      <w:lvlText w:val=""/>
+      <w:lvlJc w:val="left"/>
+      <w:pPr>
+        <w:ind w:left="3240" w:hanging="360"/>
+      </w:pPr>
+      <w:rPr>
+        <w:rFonts w:ascii="Symbol" w:hAnsi="Symbol" w:hint="default"/>
+      </w:rPr>
+    </w:lvl>
+    <w:lvl w:ilvl="4" w:tplc="04090003" w:tentative="1">
+      <w:start w:val="1"/>
+      <w:numFmt w:val="bullet"/>
+      <w:lvlText w:val="o"/>
+      <w:lvlJc w:val="left"/>
+      <w:pPr>
+        <w:ind w:left="3960" w:hanging="360"/>
+      </w:pPr>
+      <w:rPr>
+        <w:rFonts w:ascii="Courier New" w:hAnsi="Courier New" w:cs="Courier New" w:hint="default"/>
+      </w:rPr>
+    </w:lvl>
+    <w:lvl w:ilvl="5" w:tplc="04090005" w:tentative="1">
+      <w:start w:val="1"/>
+      <w:numFmt w:val="bullet"/>
+      <w:lvlText w:val=""/>
+      <w:lvlJc w:val="left"/>
+      <w:pPr>
+        <w:ind w:left="4680" w:hanging="360"/>
+      </w:pPr>
+      <w:rPr>
+        <w:rFonts w:ascii="Wingdings" w:hAnsi="Wingdings" w:hint="default"/>
+      </w:rPr>
+    </w:lvl>
+    <w:lvl w:ilvl="6" w:tplc="04090001" w:tentative="1">
+      <w:start w:val="1"/>
+      <w:numFmt w:val="bullet"/>
+      <w:lvlText w:val=""/>
+      <w:lvlJc w:val="left"/>
+      <w:pPr>
+        <w:ind w:left="5400" w:hanging="360"/>
+      </w:pPr>
+      <w:rPr>
+        <w:rFonts w:ascii="Symbol" w:hAnsi="Symbol" w:hint="default"/>
+      </w:rPr>
+    </w:lvl>
+    <w:lvl w:ilvl="7" w:tplc="04090003" w:tentative="1">
+      <w:start w:val="1"/>
+      <w:numFmt w:val="bullet"/>
+      <w:lvlText w:val="o"/>
+      <w:lvlJc w:val="left"/>
+      <w:pPr>
+        <w:ind w:left="6120" w:hanging="360"/>
+      </w:pPr>
+      <w:rPr>
+        <w:rFonts w:ascii="Courier New" w:hAnsi="Courier New" w:cs="Courier New" w:hint="default"/>
+      </w:rPr>
+    </w:lvl>
+    <w:lvl w:ilvl="8" w:tplc="04090005" w:tentative="1">
+      <w:start w:val="1"/>
+      <w:numFmt w:val="bullet"/>
+      <w:lvlText w:val=""/>
+      <w:lvlJc w:val="left"/>
+      <w:pPr>
+        <w:ind w:left="6840" w:hanging="360"/>
+      </w:pPr>
+      <w:rPr>
+        <w:rFonts w:ascii="Wingdings" w:hAnsi="Wingdings" w:hint="default"/>
+      </w:rPr>
+    </w:lvl>
+  </w:abstractNum>
+  <w:abstractNum w:abstractNumId="19" w15:restartNumberingAfterBreak="0">
     <w:nsid w:val="4DA04A02"/>
     <w:multiLevelType w:val="hybridMultilevel"/>
     <w:tmpl w:val="CAD61716"/>
@@ -3061,7 +5382,7 @@
       </w:rPr>
     </w:lvl>
   </w:abstractNum>
-  <w:abstractNum w:abstractNumId="17" w15:restartNumberingAfterBreak="0">
+  <w:abstractNum w:abstractNumId="20" w15:restartNumberingAfterBreak="0">
     <w:nsid w:val="55F31776"/>
     <w:multiLevelType w:val="hybridMultilevel"/>
     <w:tmpl w:val="774878F6"/>
@@ -3147,7 +5468,7 @@
       </w:pPr>
     </w:lvl>
   </w:abstractNum>
-  <w:abstractNum w:abstractNumId="18" w15:restartNumberingAfterBreak="0">
+  <w:abstractNum w:abstractNumId="21" w15:restartNumberingAfterBreak="0">
     <w:nsid w:val="564B392A"/>
     <w:multiLevelType w:val="hybridMultilevel"/>
     <w:tmpl w:val="C04005BC"/>
@@ -3260,7 +5581,7 @@
       </w:rPr>
     </w:lvl>
   </w:abstractNum>
-  <w:abstractNum w:abstractNumId="19" w15:restartNumberingAfterBreak="0">
+  <w:abstractNum w:abstractNumId="22" w15:restartNumberingAfterBreak="0">
     <w:nsid w:val="5E03599C"/>
     <w:multiLevelType w:val="hybridMultilevel"/>
     <w:tmpl w:val="033ED448"/>
@@ -3346,7 +5667,7 @@
       </w:pPr>
     </w:lvl>
   </w:abstractNum>
-  <w:abstractNum w:abstractNumId="20" w15:restartNumberingAfterBreak="0">
+  <w:abstractNum w:abstractNumId="23" w15:restartNumberingAfterBreak="0">
     <w:nsid w:val="601B2EBE"/>
     <w:multiLevelType w:val="hybridMultilevel"/>
     <w:tmpl w:val="1A128BB4"/>
@@ -3432,7 +5753,7 @@
       </w:pPr>
     </w:lvl>
   </w:abstractNum>
-  <w:abstractNum w:abstractNumId="21" w15:restartNumberingAfterBreak="0">
+  <w:abstractNum w:abstractNumId="24" w15:restartNumberingAfterBreak="0">
     <w:nsid w:val="61BE0363"/>
     <w:multiLevelType w:val="hybridMultilevel"/>
     <w:tmpl w:val="42284E82"/>
@@ -3518,7 +5839,7 @@
       </w:pPr>
     </w:lvl>
   </w:abstractNum>
-  <w:abstractNum w:abstractNumId="22" w15:restartNumberingAfterBreak="0">
+  <w:abstractNum w:abstractNumId="25" w15:restartNumberingAfterBreak="0">
     <w:nsid w:val="62064B1C"/>
     <w:multiLevelType w:val="multilevel"/>
     <w:tmpl w:val="51AA5A50"/>
@@ -3631,7 +5952,7 @@
       </w:pPr>
     </w:lvl>
   </w:abstractNum>
-  <w:abstractNum w:abstractNumId="23" w15:restartNumberingAfterBreak="0">
+  <w:abstractNum w:abstractNumId="26" w15:restartNumberingAfterBreak="0">
     <w:nsid w:val="6C9A16D4"/>
     <w:multiLevelType w:val="multilevel"/>
     <w:tmpl w:val="FE4EA7A0"/>
@@ -3744,7 +6065,7 @@
       </w:pPr>
     </w:lvl>
   </w:abstractNum>
-  <w:abstractNum w:abstractNumId="24" w15:restartNumberingAfterBreak="0">
+  <w:abstractNum w:abstractNumId="27" w15:restartNumberingAfterBreak="0">
     <w:nsid w:val="70EF5794"/>
     <w:multiLevelType w:val="hybridMultilevel"/>
     <w:tmpl w:val="28046774"/>
@@ -3857,7 +6178,7 @@
       </w:rPr>
     </w:lvl>
   </w:abstractNum>
-  <w:abstractNum w:abstractNumId="25" w15:restartNumberingAfterBreak="0">
+  <w:abstractNum w:abstractNumId="28" w15:restartNumberingAfterBreak="0">
     <w:nsid w:val="720A2F0C"/>
     <w:multiLevelType w:val="hybridMultilevel"/>
     <w:tmpl w:val="5F4A0C22"/>
@@ -3970,7 +6291,7 @@
       </w:rPr>
     </w:lvl>
   </w:abstractNum>
-  <w:abstractNum w:abstractNumId="26" w15:restartNumberingAfterBreak="0">
+  <w:abstractNum w:abstractNumId="29" w15:restartNumberingAfterBreak="0">
     <w:nsid w:val="731C3978"/>
     <w:multiLevelType w:val="hybridMultilevel"/>
     <w:tmpl w:val="67C66FA4"/>
@@ -4083,7 +6404,7 @@
       </w:rPr>
     </w:lvl>
   </w:abstractNum>
-  <w:abstractNum w:abstractNumId="27" w15:restartNumberingAfterBreak="0">
+  <w:abstractNum w:abstractNumId="30" w15:restartNumberingAfterBreak="0">
     <w:nsid w:val="735428CE"/>
     <w:multiLevelType w:val="hybridMultilevel"/>
     <w:tmpl w:val="2AB25D4E"/>
@@ -4170,88 +6491,97 @@
     </w:lvl>
   </w:abstractNum>
   <w:num w:numId="1" w16cid:durableId="203295351">
+    <w:abstractNumId w:val="25"/>
+  </w:num>
+  <w:num w:numId="2" w16cid:durableId="1496410953">
+    <w:abstractNumId w:val="11"/>
+  </w:num>
+  <w:num w:numId="3" w16cid:durableId="94450426">
+    <w:abstractNumId w:val="27"/>
+  </w:num>
+  <w:num w:numId="4" w16cid:durableId="743993739">
+    <w:abstractNumId w:val="15"/>
+  </w:num>
+  <w:num w:numId="5" w16cid:durableId="117144924">
+    <w:abstractNumId w:val="26"/>
+  </w:num>
+  <w:num w:numId="6" w16cid:durableId="1933737500">
+    <w:abstractNumId w:val="3"/>
+  </w:num>
+  <w:num w:numId="7" w16cid:durableId="1678775642">
+    <w:abstractNumId w:val="24"/>
+  </w:num>
+  <w:num w:numId="8" w16cid:durableId="621352078">
+    <w:abstractNumId w:val="12"/>
+  </w:num>
+  <w:num w:numId="9" w16cid:durableId="968820159">
+    <w:abstractNumId w:val="9"/>
+  </w:num>
+  <w:num w:numId="10" w16cid:durableId="1805468507">
+    <w:abstractNumId w:val="19"/>
+  </w:num>
+  <w:num w:numId="11" w16cid:durableId="2100832172">
+    <w:abstractNumId w:val="10"/>
+  </w:num>
+  <w:num w:numId="12" w16cid:durableId="492141156">
+    <w:abstractNumId w:val="4"/>
+  </w:num>
+  <w:num w:numId="13" w16cid:durableId="1163666107">
+    <w:abstractNumId w:val="2"/>
+  </w:num>
+  <w:num w:numId="14" w16cid:durableId="999965555">
     <w:abstractNumId w:val="22"/>
   </w:num>
-  <w:num w:numId="2" w16cid:durableId="1496410953">
-    <w:abstractNumId w:val="10"/>
+  <w:num w:numId="15" w16cid:durableId="599144575">
+    <w:abstractNumId w:val="8"/>
   </w:num>
-  <w:num w:numId="3" w16cid:durableId="94450426">
-    <w:abstractNumId w:val="24"/>
+  <w:num w:numId="16" w16cid:durableId="424304835">
+    <w:abstractNumId w:val="21"/>
   </w:num>
-  <w:num w:numId="4" w16cid:durableId="743993739">
+  <w:num w:numId="17" w16cid:durableId="1763065496">
+    <w:abstractNumId w:val="5"/>
+  </w:num>
+  <w:num w:numId="18" w16cid:durableId="905451250">
+    <w:abstractNumId w:val="29"/>
+  </w:num>
+  <w:num w:numId="19" w16cid:durableId="436675116">
     <w:abstractNumId w:val="13"/>
   </w:num>
-  <w:num w:numId="5" w16cid:durableId="117144924">
+  <w:num w:numId="20" w16cid:durableId="1685933192">
+    <w:abstractNumId w:val="16"/>
+  </w:num>
+  <w:num w:numId="21" w16cid:durableId="585916995">
+    <w:abstractNumId w:val="1"/>
+  </w:num>
+  <w:num w:numId="22" w16cid:durableId="1909925632">
     <w:abstractNumId w:val="23"/>
   </w:num>
-  <w:num w:numId="6" w16cid:durableId="1933737500">
-    <w:abstractNumId w:val="2"/>
+  <w:num w:numId="23" w16cid:durableId="953170910">
+    <w:abstractNumId w:val="28"/>
   </w:num>
-  <w:num w:numId="7" w16cid:durableId="1678775642">
-    <w:abstractNumId w:val="21"/>
+  <w:num w:numId="24" w16cid:durableId="1403262171">
+    <w:abstractNumId w:val="17"/>
   </w:num>
-  <w:num w:numId="8" w16cid:durableId="621352078">
-    <w:abstractNumId w:val="11"/>
+  <w:num w:numId="25" w16cid:durableId="2118519116">
+    <w:abstractNumId w:val="20"/>
   </w:num>
-  <w:num w:numId="9" w16cid:durableId="968820159">
-    <w:abstractNumId w:val="8"/>
-  </w:num>
-  <w:num w:numId="10" w16cid:durableId="1805468507">
-    <w:abstractNumId w:val="16"/>
-  </w:num>
-  <w:num w:numId="11" w16cid:durableId="2100832172">
-    <w:abstractNumId w:val="9"/>
-  </w:num>
-  <w:num w:numId="12" w16cid:durableId="492141156">
-    <w:abstractNumId w:val="3"/>
-  </w:num>
-  <w:num w:numId="13" w16cid:durableId="1163666107">
-    <w:abstractNumId w:val="1"/>
-  </w:num>
-  <w:num w:numId="14" w16cid:durableId="999965555">
-    <w:abstractNumId w:val="19"/>
-  </w:num>
-  <w:num w:numId="15" w16cid:durableId="599144575">
+  <w:num w:numId="26" w16cid:durableId="1615598386">
     <w:abstractNumId w:val="7"/>
   </w:num>
-  <w:num w:numId="16" w16cid:durableId="424304835">
-    <w:abstractNumId w:val="18"/>
+  <w:num w:numId="27" w16cid:durableId="1102333870">
+    <w:abstractNumId w:val="6"/>
   </w:num>
-  <w:num w:numId="17" w16cid:durableId="1763065496">
-    <w:abstractNumId w:val="4"/>
+  <w:num w:numId="28" w16cid:durableId="410083354">
+    <w:abstractNumId w:val="30"/>
   </w:num>
-  <w:num w:numId="18" w16cid:durableId="905451250">
-    <w:abstractNumId w:val="26"/>
+  <w:num w:numId="29" w16cid:durableId="1844467026">
+    <w:abstractNumId w:val="0"/>
   </w:num>
-  <w:num w:numId="19" w16cid:durableId="436675116">
-    <w:abstractNumId w:val="12"/>
-  </w:num>
-  <w:num w:numId="20" w16cid:durableId="1685933192">
+  <w:num w:numId="30" w16cid:durableId="1646818189">
     <w:abstractNumId w:val="14"/>
   </w:num>
-  <w:num w:numId="21" w16cid:durableId="585916995">
-    <w:abstractNumId w:val="0"/>
-  </w:num>
-  <w:num w:numId="22" w16cid:durableId="1909925632">
-    <w:abstractNumId w:val="20"/>
-  </w:num>
-  <w:num w:numId="23" w16cid:durableId="953170910">
-    <w:abstractNumId w:val="25"/>
-  </w:num>
-  <w:num w:numId="24" w16cid:durableId="1403262171">
-    <w:abstractNumId w:val="15"/>
-  </w:num>
-  <w:num w:numId="25" w16cid:durableId="2118519116">
-    <w:abstractNumId w:val="17"/>
-  </w:num>
-  <w:num w:numId="26" w16cid:durableId="1615598386">
-    <w:abstractNumId w:val="6"/>
-  </w:num>
-  <w:num w:numId="27" w16cid:durableId="1102333870">
-    <w:abstractNumId w:val="5"/>
-  </w:num>
-  <w:num w:numId="28" w16cid:durableId="410083354">
-    <w:abstractNumId w:val="27"/>
+  <w:num w:numId="31" w16cid:durableId="1803385789">
+    <w:abstractNumId w:val="18"/>
   </w:num>
 </w:numbering>
 </file>
@@ -4702,7 +7032,6 @@
     <w:next w:val="Normal"/>
     <w:link w:val="Heading3Char"/>
     <w:uiPriority w:val="9"/>
-    <w:semiHidden/>
     <w:unhideWhenUsed/>
     <w:qFormat/>
     <w:rsid w:val="00493B4D"/>
@@ -4771,7 +7100,6 @@
     <w:name w:val="Hyperlink"/>
     <w:basedOn w:val="DefaultParagraphFont"/>
     <w:uiPriority w:val="99"/>
-    <w:semiHidden/>
     <w:unhideWhenUsed/>
     <w:rsid w:val="00B71BD9"/>
     <w:rPr>
@@ -4821,7 +7149,6 @@
     <w:basedOn w:val="DefaultParagraphFont"/>
     <w:link w:val="Heading3"/>
     <w:uiPriority w:val="9"/>
-    <w:semiHidden/>
     <w:rsid w:val="00493B4D"/>
     <w:rPr>
       <w:rFonts w:asciiTheme="majorHAnsi" w:eastAsiaTheme="majorEastAsia" w:hAnsiTheme="majorHAnsi" w:cstheme="majorBidi"/>
@@ -4934,6 +7261,192 @@
       <w:kern w:val="28"/>
       <w:sz w:val="56"/>
       <w:szCs w:val="56"/>
+    </w:rPr>
+  </w:style>
+  <w:style w:type="paragraph" w:styleId="TOCHeading">
+    <w:name w:val="TOC Heading"/>
+    <w:basedOn w:val="Heading1"/>
+    <w:next w:val="Normal"/>
+    <w:uiPriority w:val="39"/>
+    <w:unhideWhenUsed/>
+    <w:qFormat/>
+    <w:rsid w:val="006346C6"/>
+    <w:pPr>
+      <w:spacing w:before="480" w:line="276" w:lineRule="auto"/>
+      <w:outlineLvl w:val="9"/>
+    </w:pPr>
+    <w:rPr>
+      <w:b/>
+      <w:bCs/>
+      <w:kern w:val="0"/>
+      <w:sz w:val="28"/>
+      <w:szCs w:val="28"/>
+      <w:lang w:val="en-US"/>
+      <w14:ligatures w14:val="none"/>
+    </w:rPr>
+  </w:style>
+  <w:style w:type="paragraph" w:styleId="TOC1">
+    <w:name w:val="toc 1"/>
+    <w:basedOn w:val="Normal"/>
+    <w:next w:val="Normal"/>
+    <w:autoRedefine/>
+    <w:uiPriority w:val="39"/>
+    <w:unhideWhenUsed/>
+    <w:rsid w:val="006346C6"/>
+    <w:pPr>
+      <w:spacing w:before="120"/>
+    </w:pPr>
+    <w:rPr>
+      <w:rFonts w:cstheme="minorHAnsi"/>
+      <w:b/>
+      <w:bCs/>
+      <w:i/>
+      <w:iCs/>
+    </w:rPr>
+  </w:style>
+  <w:style w:type="paragraph" w:styleId="TOC3">
+    <w:name w:val="toc 3"/>
+    <w:basedOn w:val="Normal"/>
+    <w:next w:val="Normal"/>
+    <w:autoRedefine/>
+    <w:uiPriority w:val="39"/>
+    <w:unhideWhenUsed/>
+    <w:rsid w:val="006346C6"/>
+    <w:pPr>
+      <w:ind w:left="480"/>
+    </w:pPr>
+    <w:rPr>
+      <w:rFonts w:cstheme="minorHAnsi"/>
+      <w:sz w:val="20"/>
+      <w:szCs w:val="20"/>
+    </w:rPr>
+  </w:style>
+  <w:style w:type="paragraph" w:styleId="TOC2">
+    <w:name w:val="toc 2"/>
+    <w:basedOn w:val="Normal"/>
+    <w:next w:val="Normal"/>
+    <w:autoRedefine/>
+    <w:uiPriority w:val="39"/>
+    <w:unhideWhenUsed/>
+    <w:rsid w:val="006346C6"/>
+    <w:pPr>
+      <w:spacing w:before="120"/>
+      <w:ind w:left="240"/>
+    </w:pPr>
+    <w:rPr>
+      <w:rFonts w:cstheme="minorHAnsi"/>
+      <w:b/>
+      <w:bCs/>
+      <w:sz w:val="22"/>
+      <w:szCs w:val="22"/>
+    </w:rPr>
+  </w:style>
+  <w:style w:type="paragraph" w:styleId="TOC4">
+    <w:name w:val="toc 4"/>
+    <w:basedOn w:val="Normal"/>
+    <w:next w:val="Normal"/>
+    <w:autoRedefine/>
+    <w:uiPriority w:val="39"/>
+    <w:semiHidden/>
+    <w:unhideWhenUsed/>
+    <w:rsid w:val="006346C6"/>
+    <w:pPr>
+      <w:ind w:left="720"/>
+    </w:pPr>
+    <w:rPr>
+      <w:rFonts w:cstheme="minorHAnsi"/>
+      <w:sz w:val="20"/>
+      <w:szCs w:val="20"/>
+    </w:rPr>
+  </w:style>
+  <w:style w:type="paragraph" w:styleId="TOC5">
+    <w:name w:val="toc 5"/>
+    <w:basedOn w:val="Normal"/>
+    <w:next w:val="Normal"/>
+    <w:autoRedefine/>
+    <w:uiPriority w:val="39"/>
+    <w:semiHidden/>
+    <w:unhideWhenUsed/>
+    <w:rsid w:val="006346C6"/>
+    <w:pPr>
+      <w:ind w:left="960"/>
+    </w:pPr>
+    <w:rPr>
+      <w:rFonts w:cstheme="minorHAnsi"/>
+      <w:sz w:val="20"/>
+      <w:szCs w:val="20"/>
+    </w:rPr>
+  </w:style>
+  <w:style w:type="paragraph" w:styleId="TOC6">
+    <w:name w:val="toc 6"/>
+    <w:basedOn w:val="Normal"/>
+    <w:next w:val="Normal"/>
+    <w:autoRedefine/>
+    <w:uiPriority w:val="39"/>
+    <w:semiHidden/>
+    <w:unhideWhenUsed/>
+    <w:rsid w:val="006346C6"/>
+    <w:pPr>
+      <w:ind w:left="1200"/>
+    </w:pPr>
+    <w:rPr>
+      <w:rFonts w:cstheme="minorHAnsi"/>
+      <w:sz w:val="20"/>
+      <w:szCs w:val="20"/>
+    </w:rPr>
+  </w:style>
+  <w:style w:type="paragraph" w:styleId="TOC7">
+    <w:name w:val="toc 7"/>
+    <w:basedOn w:val="Normal"/>
+    <w:next w:val="Normal"/>
+    <w:autoRedefine/>
+    <w:uiPriority w:val="39"/>
+    <w:semiHidden/>
+    <w:unhideWhenUsed/>
+    <w:rsid w:val="006346C6"/>
+    <w:pPr>
+      <w:ind w:left="1440"/>
+    </w:pPr>
+    <w:rPr>
+      <w:rFonts w:cstheme="minorHAnsi"/>
+      <w:sz w:val="20"/>
+      <w:szCs w:val="20"/>
+    </w:rPr>
+  </w:style>
+  <w:style w:type="paragraph" w:styleId="TOC8">
+    <w:name w:val="toc 8"/>
+    <w:basedOn w:val="Normal"/>
+    <w:next w:val="Normal"/>
+    <w:autoRedefine/>
+    <w:uiPriority w:val="39"/>
+    <w:semiHidden/>
+    <w:unhideWhenUsed/>
+    <w:rsid w:val="006346C6"/>
+    <w:pPr>
+      <w:ind w:left="1680"/>
+    </w:pPr>
+    <w:rPr>
+      <w:rFonts w:cstheme="minorHAnsi"/>
+      <w:sz w:val="20"/>
+      <w:szCs w:val="20"/>
+    </w:rPr>
+  </w:style>
+  <w:style w:type="paragraph" w:styleId="TOC9">
+    <w:name w:val="toc 9"/>
+    <w:basedOn w:val="Normal"/>
+    <w:next w:val="Normal"/>
+    <w:autoRedefine/>
+    <w:uiPriority w:val="39"/>
+    <w:semiHidden/>
+    <w:unhideWhenUsed/>
+    <w:rsid w:val="006346C6"/>
+    <w:pPr>
+      <w:ind w:left="1920"/>
+    </w:pPr>
+    <w:rPr>
+      <w:rFonts w:cstheme="minorHAnsi"/>
+      <w:sz w:val="20"/>
+      <w:szCs w:val="20"/>
     </w:rPr>
   </w:style>
 </w:styles>

</xml_diff>